<commit_message>
exam revised e converted for pdf
</commit_message>
<xml_diff>
--- a/Prova1.docx
+++ b/Prova1.docx
@@ -75,7 +75,7 @@
     </w:p>
     <w:p>
       <w:pPr>
-        <w:pStyle w:val="832"/>
+        <w:pStyle w:val="834"/>
         <w:numPr>
           <w:ilvl w:val="0"/>
           <w:numId w:val="1"/>
@@ -174,14 +174,14 @@
           <w:sz w:val="28"/>
           <w:highlight w:val="none"/>
         </w:rPr>
-        <w:t xml:space="preserve"> responsivo, alé de ser muito confuso quanto ao que propõe, não tem propostas claras do que o site oferece .O que dá a entender é que ele tem o proposito de humor e ao mesmo tempo irritar, </w:t>
+        <w:t xml:space="preserve"> responsivo, alé de ser muito confuso quanto ao que propõe, não tem propostas claras do que o site oferece .O que dá a entender é que ele tem o proposito de humor e ao mesmo tempo de perturbar os olhos , </w:t>
       </w:r>
       <w:r>
         <w:rPr>
           <w:sz w:val="28"/>
           <w:highlight w:val="none"/>
         </w:rPr>
-        <w:t xml:space="preserve">pois suas cores esboçadas sem nenhum contexto causam muito desconforto na sua usabilidade .O site foi basicamente construído com base em um modelo de tabelas e parágrafos jogados,  Outra observação são as suas tecnologias usadas no site, por</w:t>
+        <w:t xml:space="preserve">pois suas cores esboçadas sem nenhum contexto causam muito desconforto na sua usabilidade .O site foi basicamente construído com base em um modelo de tabelas e parágrafos jogados.  Outra observação são as tecnologias usadas no site, por</w:t>
       </w:r>
       <w:r>
         <w:rPr>
@@ -195,12 +195,12 @@
           <w:sz w:val="28"/>
           <w:highlight w:val="none"/>
         </w:rPr>
-        <w:t xml:space="preserve">xemplo a estrutura básica do site que html , está na versão  4.01 que é totalmente ultrapassada para os dias atual tanto em termo de acessibilidade que a tecnologia oferece ao usuário quanto a segurança do site ( HTML fora dos padrões de acordo como site  </w:t>
+        <w:t xml:space="preserve">xemplo a estrutura básica do site que é o HTML está na versão  4.01, que é totalmente ultrapassada para os dias atuais, tanto em termo de acessibilidade que a tecnologia oferece ao usuário quanto na segurança presente no site (HTML fora dos padrões de acordo como site  </w:t>
       </w:r>
       <w:hyperlink r:id="rId10" w:tooltip="https://validator.w3.org/nu/#textarea" w:history="1">
         <w:r>
           <w:rPr>
-            <w:rStyle w:val="810"/>
+            <w:rStyle w:val="812"/>
             <w:sz w:val="28"/>
             <w:highlight w:val="none"/>
           </w:rPr>
@@ -212,7 +212,22 @@
           <w:sz w:val="28"/>
           <w:highlight w:val="none"/>
         </w:rPr>
-        <w:t xml:space="preserve"> que padroniza documentos html que está na versão 5.2</w:t>
+        <w:t xml:space="preserve"> que padroniza documentos </w:t>
+      </w:r>
+      <w:r>
+        <w:rPr>
+          <w:sz w:val="28"/>
+          <w:highlight w:val="none"/>
+        </w:rPr>
+        <w:t xml:space="preserve">HTML </w:t>
+      </w:r>
+      <w:r/>
+      <w:r>
+        <w:rPr>
+          <w:sz w:val="28"/>
+          <w:highlight w:val="none"/>
+        </w:rPr>
+        <w:t xml:space="preserve">que está na versão 5.2</w:t>
       </w:r>
       <w:r>
         <w:rPr>
@@ -226,7 +241,7 @@
           <w:sz w:val="28"/>
           <w:highlight w:val="none"/>
         </w:rPr>
-        <w:t xml:space="preserve">).</w:t>
+        <w:t xml:space="preserve">atualmente).</w:t>
       </w:r>
       <w:r>
         <w:rPr>
@@ -258,7 +273,7 @@
       <w:hyperlink r:id="rId11" w:tooltip="http://cyberdsignclan.com/default.htm" w:history="1">
         <w:r>
           <w:rPr>
-            <w:rStyle w:val="810"/>
+            <w:rStyle w:val="812"/>
             <w:sz w:val="28"/>
             <w:highlight w:val="none"/>
           </w:rPr>
@@ -915,7 +930,7 @@
     </w:p>
     <w:p>
       <w:pPr>
-        <w:pStyle w:val="832"/>
+        <w:pStyle w:val="834"/>
         <w:numPr>
           <w:ilvl w:val="0"/>
           <w:numId w:val="5"/>
@@ -930,7 +945,7 @@
           <w:sz w:val="28"/>
           <w:highlight w:val="none"/>
         </w:rPr>
-        <w:t xml:space="preserve">b - Um bom exemplo de site moderno é o do jovem nerd </w:t>
+        <w:t xml:space="preserve">b - Um bom exemplo de site moderno é o site do jovem nerd </w:t>
       </w:r>
       <w:r>
         <w:rPr>
@@ -951,14 +966,14 @@
           <w:sz w:val="28"/>
           <w:highlight w:val="none"/>
         </w:rPr>
-        <w:t xml:space="preserve">de acessibilidade de busca quanto nas tecnologias usadas , é um site fácil de navegar como uma barra de navegação bem intuitiva, sem conta que também possui a ativação modo escuro para pessoas que tem sensibilidade nos olhos ou passará horas navegando pelo</w:t>
+        <w:t xml:space="preserve">de acessibilidade de busca aos conteúdos, quanto nas tecnologias usadas que são as mais recentes do mercado em termos de desenvolvimento web . É um site fácil de navegar com uma barra de navegação bem intuitiva, sem conta que também possui a ativação modo escuro para pessoas que tem sensibilidade nos olhos ou passará horas navegando pelo</w:t>
       </w:r>
       <w:r>
         <w:rPr>
           <w:sz w:val="28"/>
           <w:highlight w:val="none"/>
         </w:rPr>
-        <w:t xml:space="preserve"> site onde se saber que cores mais escuras cansa menos a visão . O seu conteúdo é voltado para o publico nerd tanto em temos de filmes, series, quadrinhos, animações, livros etc... quanto para pessoas que querem apenas saber sobre cinema e entretenimento .</w:t>
+        <w:t xml:space="preserve"> site onde se saber que cores mais escuras cansam menos a visão e afeta menos os olhos. O conteúdo do site é voltado para o publico nerd tanto em temos de filmes, series, quadrinhos, animações, livros etc... e também para as pessoas que querem apenas saber mais sobre cinema e entretenimento em geral .</w:t>
       </w:r>
       <w:r>
         <w:rPr>
@@ -1060,7 +1075,7 @@
       <w:hyperlink r:id="rId17" w:tooltip="https://jovemnerd.com.br/" w:history="1">
         <w:r>
           <w:rPr>
-            <w:rStyle w:val="810"/>
+            <w:rStyle w:val="812"/>
             <w:sz w:val="28"/>
             <w:highlight w:val="none"/>
           </w:rPr>
@@ -1556,8 +1571,23 @@
           <w:sz w:val="28"/>
           <w:highlight w:val="none"/>
         </w:rPr>
-        <w:t xml:space="preserve">Um bom exemplo de UX é o site</w:t>
+        <w:t xml:space="preserve">Um bom exemplo de UX é o site </w:t>
       </w:r>
+      <w:r>
+        <w:rPr>
+          <w:sz w:val="28"/>
+          <w:highlight w:val="none"/>
+        </w:rPr>
+        <w:t xml:space="preserve">da </w:t>
+      </w:r>
+      <w:r>
+        <w:rPr>
+          <w:sz w:val="28"/>
+          <w:highlight w:val="none"/>
+        </w:rPr>
+        <w:t xml:space="preserve">Udemy </w:t>
+      </w:r>
+      <w:r/>
       <w:r>
         <w:rPr>
           <w:sz w:val="28"/>
@@ -1584,14 +1614,16 @@
           <w:sz w:val="28"/>
           <w:highlight w:val="none"/>
         </w:rPr>
-        <w:t xml:space="preserve">é que a plataforma está disponível para diversas plataformas como Windows 10, Linux , Android , IOs e também disponível na web. A sua interface é bem responsiva e imersiva e próprio para quem quer aprender. </w:t>
+        <w:t xml:space="preserve">é que a plataforma está disponível para diversas plataformas como Windows 10, Linux , Android , IOs e também disponível na web. A sua interface é bem responsiva e imersiva e próprio para quem quer aprender e passar horas na plataforma estudando. </w:t>
       </w:r>
       <w:r>
         <w:rPr>
           <w:sz w:val="28"/>
           <w:highlight w:val="none"/>
         </w:rPr>
+        <w:t xml:space="preserve">A Udemy hoje é uma das maiores plataforma de cursos do mundo, graças ao marketing bem feito e a sua forma facilitada ser muito acessível aos diversos públicos .</w:t>
       </w:r>
+      <w:r/>
     </w:p>
     <w:p>
       <w:pPr>
@@ -1607,29 +1639,7 @@
           <w:sz w:val="28"/>
           <w:highlight w:val="none"/>
         </w:rPr>
-      </w:r>
-      <w:r>
-        <w:rPr>
-          <w:sz w:val="28"/>
-          <w:highlight w:val="none"/>
-        </w:rPr>
-      </w:r>
-    </w:p>
-    <w:p>
-      <w:pPr>
-        <w:ind w:left="0" w:firstLine="0"/>
-        <w:jc w:val="both"/>
-        <w:rPr>
-          <w:sz w:val="28"/>
-          <w:highlight w:val="none"/>
-        </w:rPr>
-      </w:pPr>
-      <w:r>
-        <w:rPr>
-          <w:sz w:val="28"/>
-          <w:highlight w:val="none"/>
-        </w:rPr>
-        <w:t xml:space="preserve">Outro bom exemplo de site que possui UX é a Netshoes . Ele responsivo e fácil de usar , por ser um site voltado ao publico esportivo de todas as idades é também multiplataforma e está disponível para diversos dispositivos </w:t>
+        <w:t xml:space="preserve">Outro bom exemplo de site que possui UX é a Netshoes . É um site responsivo e fácil de usar , por ser um site voltado ao publico esportivo de todas as idades é também multiplataforma e está disponível para diversos dispositivos </w:t>
       </w:r>
       <w:r>
         <w:rPr>
@@ -1643,19 +1653,16 @@
           <w:sz w:val="28"/>
           <w:highlight w:val="none"/>
         </w:rPr>
+        <w:t xml:space="preserve"> É uma loja virtual própria para quem quer apenas comprar um item esportivo ou comparar valores de outras lojas virtuais do mesmo nicho pela internet. </w:t>
       </w:r>
       <w:r>
         <w:rPr>
           <w:sz w:val="28"/>
           <w:highlight w:val="none"/>
         </w:rPr>
+        <w:t xml:space="preserve">Ela se tornou uma das maiores lojas de vendas do Brasil graças a sua experiência do usuário (UX) e  está sempre melhorando ao longo do tempo, tanto em termos de velocidade de entrega , troca de produtos , atendimentos etc... quanto na sua referência como uma grande loja de vendas da internet.</w:t>
       </w:r>
-      <w:r>
-        <w:rPr>
-          <w:sz w:val="28"/>
-          <w:highlight w:val="none"/>
-        </w:rPr>
-      </w:r>
+      <w:r/>
     </w:p>
     <w:p>
       <w:pPr>
@@ -1672,11 +1679,10 @@
           <w:highlight w:val="none"/>
         </w:rPr>
       </w:r>
-      <w:r/>
       <w:hyperlink r:id="rId20" w:tooltip="https://www.udemy.com/pt/" w:history="1">
         <w:r>
           <w:rPr>
-            <w:rStyle w:val="810"/>
+            <w:rStyle w:val="812"/>
             <w:sz w:val="28"/>
             <w:highlight w:val="none"/>
           </w:rPr>
@@ -1684,7 +1690,7 @@
         </w:r>
         <w:r>
           <w:rPr>
-            <w:rStyle w:val="810"/>
+            <w:rStyle w:val="812"/>
             <w:sz w:val="28"/>
             <w:highlight w:val="none"/>
           </w:rPr>
@@ -1710,6 +1716,7 @@
           <w:highlight w:val="none"/>
         </w:rPr>
       </w:r>
+      <w:r/>
     </w:p>
     <w:p>
       <w:pPr>
@@ -1735,7 +1742,7 @@
       <w:hyperlink r:id="rId21" w:tooltip="https://www.netshoes.com.br/" w:history="1">
         <w:r>
           <w:rPr>
-            <w:rStyle w:val="810"/>
+            <w:rStyle w:val="812"/>
             <w:sz w:val="28"/>
             <w:highlight w:val="none"/>
           </w:rPr>
@@ -1743,7 +1750,7 @@
         </w:r>
         <w:r>
           <w:rPr>
-            <w:rStyle w:val="810"/>
+            <w:rStyle w:val="812"/>
             <w:sz w:val="28"/>
             <w:highlight w:val="none"/>
           </w:rPr>
@@ -1762,16 +1769,7 @@
           <w:highlight w:val="none"/>
         </w:rPr>
       </w:r>
-    </w:p>
-    <w:p>
-      <w:pPr>
-        <w:ind w:left="0" w:firstLine="0"/>
-        <w:jc w:val="both"/>
-        <w:rPr>
-          <w:sz w:val="28"/>
-          <w:highlight w:val="none"/>
-        </w:rPr>
-      </w:pPr>
+      <w:r/>
       <w:r>
         <w:rPr>
           <w:sz w:val="28"/>
@@ -1784,6 +1782,7 @@
           <w:highlight w:val="none"/>
         </w:rPr>
       </w:r>
+      <w:r/>
     </w:p>
     <w:p>
       <w:pPr>
@@ -1806,14 +1805,14 @@
           <w:sz w:val="28"/>
           <w:highlight w:val="none"/>
         </w:rPr>
-        <w:t xml:space="preserve">ações bem intuitivas e com diversos exemplos que o senhor no dar nas aulas para explicar um determinado conceito . Um ponto ruim são a falta de exercícios disponíveis no site ou no moodle. Poderia fazer exercícios de múltiplas escolha por exemplo usando o </w:t>
+        <w:t xml:space="preserve">ações bem intuitivas e com diversos exemplos que o senhor nos dar durante as aulas para explicar um determinado conceito ou tema . Um ponto ruim é a falta de exercícios disponíveis no site ou no moodle. Poderia fazer exercícios de múltiplas escolha por exemplo usando o </w:t>
       </w:r>
       <w:r>
         <w:rPr>
           <w:sz w:val="28"/>
           <w:highlight w:val="none"/>
         </w:rPr>
-        <w:t xml:space="preserve">moodle</w:t>
+        <w:t xml:space="preserve">moodle ou site , mesmo que não valessem notas apenas para fixar os conhecimentos vistos nas aulas, e poderia ser também exercícios não obrigatórios </w:t>
       </w:r>
       <w:r>
         <w:rPr>
@@ -2818,6 +2817,108 @@
     </w:lvl>
   </w:abstractNum>
   <w:abstractNum w:abstractNumId="9">
+    <w:multiLevelType w:val="hybridMultilevel"/>
+    <w:lvl w:ilvl="0">
+      <w:start w:val="1"/>
+      <w:numFmt w:val="decimal"/>
+      <w:isLgl w:val="false"/>
+      <w:suff w:val="tab"/>
+      <w:lvlText w:val="%1)"/>
+      <w:lvlJc w:val="left"/>
+      <w:pPr>
+        <w:ind w:left="709" w:hanging="360"/>
+      </w:pPr>
+    </w:lvl>
+    <w:lvl w:ilvl="1">
+      <w:start w:val="1"/>
+      <w:numFmt w:val="lowerLetter"/>
+      <w:isLgl w:val="false"/>
+      <w:suff w:val="tab"/>
+      <w:lvlText w:val="%2)"/>
+      <w:lvlJc w:val="left"/>
+      <w:pPr>
+        <w:ind w:left="1069" w:hanging="360"/>
+      </w:pPr>
+    </w:lvl>
+    <w:lvl w:ilvl="2">
+      <w:start w:val="1"/>
+      <w:numFmt w:val="lowerRoman"/>
+      <w:isLgl w:val="false"/>
+      <w:suff w:val="tab"/>
+      <w:lvlText w:val="%3)"/>
+      <w:lvlJc w:val="left"/>
+      <w:pPr>
+        <w:ind w:left="1429" w:hanging="360"/>
+      </w:pPr>
+    </w:lvl>
+    <w:lvl w:ilvl="3">
+      <w:start w:val="1"/>
+      <w:numFmt w:val="decimal"/>
+      <w:isLgl w:val="false"/>
+      <w:suff w:val="tab"/>
+      <w:lvlText w:val="%4)"/>
+      <w:lvlJc w:val="left"/>
+      <w:pPr>
+        <w:ind w:left="1789" w:hanging="360"/>
+      </w:pPr>
+    </w:lvl>
+    <w:lvl w:ilvl="4">
+      <w:start w:val="1"/>
+      <w:numFmt w:val="lowerLetter"/>
+      <w:isLgl w:val="false"/>
+      <w:suff w:val="tab"/>
+      <w:lvlText w:val="%5)"/>
+      <w:lvlJc w:val="left"/>
+      <w:pPr>
+        <w:ind w:left="2149" w:hanging="360"/>
+      </w:pPr>
+    </w:lvl>
+    <w:lvl w:ilvl="5">
+      <w:start w:val="1"/>
+      <w:numFmt w:val="lowerRoman"/>
+      <w:isLgl w:val="false"/>
+      <w:suff w:val="tab"/>
+      <w:lvlText w:val="%6)"/>
+      <w:lvlJc w:val="left"/>
+      <w:pPr>
+        <w:ind w:left="2509" w:hanging="360"/>
+      </w:pPr>
+    </w:lvl>
+    <w:lvl w:ilvl="6">
+      <w:start w:val="1"/>
+      <w:numFmt w:val="decimal"/>
+      <w:isLgl w:val="false"/>
+      <w:suff w:val="tab"/>
+      <w:lvlText w:val="%7)"/>
+      <w:lvlJc w:val="left"/>
+      <w:pPr>
+        <w:ind w:left="2869" w:hanging="360"/>
+      </w:pPr>
+    </w:lvl>
+    <w:lvl w:ilvl="7">
+      <w:start w:val="1"/>
+      <w:numFmt w:val="lowerLetter"/>
+      <w:isLgl w:val="false"/>
+      <w:suff w:val="tab"/>
+      <w:lvlText w:val="%8)"/>
+      <w:lvlJc w:val="left"/>
+      <w:pPr>
+        <w:ind w:left="3229" w:hanging="360"/>
+      </w:pPr>
+    </w:lvl>
+    <w:lvl w:ilvl="8">
+      <w:start w:val="1"/>
+      <w:numFmt w:val="lowerRoman"/>
+      <w:isLgl w:val="false"/>
+      <w:suff w:val="tab"/>
+      <w:lvlText w:val="%9)"/>
+      <w:lvlJc w:val="left"/>
+      <w:pPr>
+        <w:ind w:left="3589" w:hanging="360"/>
+      </w:pPr>
+    </w:lvl>
+  </w:abstractNum>
+  <w:abstractNum w:abstractNumId="10">
     <w:multiLevelType w:val="hybridMultilevel"/>
     <w:lvl w:ilvl="0">
       <w:start w:val="1"/>
@@ -2948,6 +3049,9 @@
   </w:num>
   <w:num w:numId="10">
     <w:abstractNumId w:val="9"/>
+  </w:num>
+  <w:num w:numId="11">
+    <w:abstractNumId w:val="10"/>
   </w:num>
 </w:numbering>
 </file>
@@ -3108,11 +3212,11 @@
     <w:lsdException w:name="Bibliography" w:uiPriority="37"/>
     <w:lsdException w:name="TOC Heading" w:uiPriority="39" w:qFormat="1"/>
   </w:latentStyles>
-  <w:style w:type="paragraph" w:styleId="652">
+  <w:style w:type="paragraph" w:styleId="654">
     <w:name w:val="Heading 1"/>
-    <w:basedOn w:val="828"/>
-    <w:next w:val="828"/>
-    <w:link w:val="653"/>
+    <w:basedOn w:val="830"/>
+    <w:next w:val="830"/>
+    <w:link w:val="655"/>
     <w:qFormat/>
     <w:uiPriority w:val="9"/>
     <w:rPr>
@@ -3127,9 +3231,9 @@
       <w:outlineLvl w:val="0"/>
     </w:pPr>
   </w:style>
-  <w:style w:type="character" w:styleId="653">
+  <w:style w:type="character" w:styleId="655">
     <w:name w:val="Heading 1 Char"/>
-    <w:link w:val="652"/>
+    <w:link w:val="654"/>
     <w:uiPriority w:val="9"/>
     <w:rPr>
       <w:rFonts w:ascii="Arial" w:hAnsi="Arial" w:cs="Arial" w:eastAsia="Arial"/>
@@ -3137,11 +3241,11 @@
       <w:szCs w:val="40"/>
     </w:rPr>
   </w:style>
-  <w:style w:type="paragraph" w:styleId="654">
+  <w:style w:type="paragraph" w:styleId="656">
     <w:name w:val="Heading 2"/>
-    <w:basedOn w:val="828"/>
-    <w:next w:val="828"/>
-    <w:link w:val="655"/>
+    <w:basedOn w:val="830"/>
+    <w:next w:val="830"/>
+    <w:link w:val="657"/>
     <w:qFormat/>
     <w:uiPriority w:val="9"/>
     <w:unhideWhenUsed/>
@@ -3156,20 +3260,20 @@
       <w:outlineLvl w:val="1"/>
     </w:pPr>
   </w:style>
-  <w:style w:type="character" w:styleId="655">
+  <w:style w:type="character" w:styleId="657">
     <w:name w:val="Heading 2 Char"/>
-    <w:link w:val="654"/>
+    <w:link w:val="656"/>
     <w:uiPriority w:val="9"/>
     <w:rPr>
       <w:rFonts w:ascii="Arial" w:hAnsi="Arial" w:cs="Arial" w:eastAsia="Arial"/>
       <w:sz w:val="34"/>
     </w:rPr>
   </w:style>
-  <w:style w:type="paragraph" w:styleId="656">
+  <w:style w:type="paragraph" w:styleId="658">
     <w:name w:val="Heading 3"/>
-    <w:basedOn w:val="828"/>
-    <w:next w:val="828"/>
-    <w:link w:val="657"/>
+    <w:basedOn w:val="830"/>
+    <w:next w:val="830"/>
+    <w:link w:val="659"/>
     <w:qFormat/>
     <w:uiPriority w:val="9"/>
     <w:unhideWhenUsed/>
@@ -3185,9 +3289,9 @@
       <w:outlineLvl w:val="2"/>
     </w:pPr>
   </w:style>
-  <w:style w:type="character" w:styleId="657">
+  <w:style w:type="character" w:styleId="659">
     <w:name w:val="Heading 3 Char"/>
-    <w:link w:val="656"/>
+    <w:link w:val="658"/>
     <w:uiPriority w:val="9"/>
     <w:rPr>
       <w:rFonts w:ascii="Arial" w:hAnsi="Arial" w:cs="Arial" w:eastAsia="Arial"/>
@@ -3195,11 +3299,11 @@
       <w:szCs w:val="30"/>
     </w:rPr>
   </w:style>
-  <w:style w:type="paragraph" w:styleId="658">
+  <w:style w:type="paragraph" w:styleId="660">
     <w:name w:val="Heading 4"/>
-    <w:basedOn w:val="828"/>
-    <w:next w:val="828"/>
-    <w:link w:val="659"/>
+    <w:basedOn w:val="830"/>
+    <w:next w:val="830"/>
+    <w:link w:val="661"/>
     <w:qFormat/>
     <w:uiPriority w:val="9"/>
     <w:unhideWhenUsed/>
@@ -3217,9 +3321,9 @@
       <w:outlineLvl w:val="3"/>
     </w:pPr>
   </w:style>
-  <w:style w:type="character" w:styleId="659">
+  <w:style w:type="character" w:styleId="661">
     <w:name w:val="Heading 4 Char"/>
-    <w:link w:val="658"/>
+    <w:link w:val="660"/>
     <w:uiPriority w:val="9"/>
     <w:rPr>
       <w:rFonts w:ascii="Arial" w:hAnsi="Arial" w:cs="Arial" w:eastAsia="Arial"/>
@@ -3229,11 +3333,11 @@
       <w:szCs w:val="26"/>
     </w:rPr>
   </w:style>
-  <w:style w:type="paragraph" w:styleId="660">
+  <w:style w:type="paragraph" w:styleId="662">
     <w:name w:val="Heading 5"/>
-    <w:basedOn w:val="828"/>
-    <w:next w:val="828"/>
-    <w:link w:val="661"/>
+    <w:basedOn w:val="830"/>
+    <w:next w:val="830"/>
+    <w:link w:val="663"/>
     <w:qFormat/>
     <w:uiPriority w:val="9"/>
     <w:unhideWhenUsed/>
@@ -3251,9 +3355,9 @@
       <w:outlineLvl w:val="4"/>
     </w:pPr>
   </w:style>
-  <w:style w:type="character" w:styleId="661">
+  <w:style w:type="character" w:styleId="663">
     <w:name w:val="Heading 5 Char"/>
-    <w:link w:val="660"/>
+    <w:link w:val="662"/>
     <w:uiPriority w:val="9"/>
     <w:rPr>
       <w:rFonts w:ascii="Arial" w:hAnsi="Arial" w:cs="Arial" w:eastAsia="Arial"/>
@@ -3263,11 +3367,11 @@
       <w:szCs w:val="24"/>
     </w:rPr>
   </w:style>
-  <w:style w:type="paragraph" w:styleId="662">
+  <w:style w:type="paragraph" w:styleId="664">
     <w:name w:val="Heading 6"/>
-    <w:basedOn w:val="828"/>
-    <w:next w:val="828"/>
-    <w:link w:val="663"/>
+    <w:basedOn w:val="830"/>
+    <w:next w:val="830"/>
+    <w:link w:val="665"/>
     <w:qFormat/>
     <w:uiPriority w:val="9"/>
     <w:unhideWhenUsed/>
@@ -3285,9 +3389,9 @@
       <w:outlineLvl w:val="5"/>
     </w:pPr>
   </w:style>
-  <w:style w:type="character" w:styleId="663">
+  <w:style w:type="character" w:styleId="665">
     <w:name w:val="Heading 6 Char"/>
-    <w:link w:val="662"/>
+    <w:link w:val="664"/>
     <w:uiPriority w:val="9"/>
     <w:rPr>
       <w:rFonts w:ascii="Arial" w:hAnsi="Arial" w:cs="Arial" w:eastAsia="Arial"/>
@@ -3297,11 +3401,11 @@
       <w:szCs w:val="22"/>
     </w:rPr>
   </w:style>
-  <w:style w:type="paragraph" w:styleId="664">
+  <w:style w:type="paragraph" w:styleId="666">
     <w:name w:val="Heading 7"/>
-    <w:basedOn w:val="828"/>
-    <w:next w:val="828"/>
-    <w:link w:val="665"/>
+    <w:basedOn w:val="830"/>
+    <w:next w:val="830"/>
+    <w:link w:val="667"/>
     <w:qFormat/>
     <w:uiPriority w:val="9"/>
     <w:unhideWhenUsed/>
@@ -3321,9 +3425,9 @@
       <w:outlineLvl w:val="6"/>
     </w:pPr>
   </w:style>
-  <w:style w:type="character" w:styleId="665">
+  <w:style w:type="character" w:styleId="667">
     <w:name w:val="Heading 7 Char"/>
-    <w:link w:val="664"/>
+    <w:link w:val="666"/>
     <w:uiPriority w:val="9"/>
     <w:rPr>
       <w:rFonts w:ascii="Arial" w:hAnsi="Arial" w:cs="Arial" w:eastAsia="Arial"/>
@@ -3335,11 +3439,11 @@
       <w:szCs w:val="22"/>
     </w:rPr>
   </w:style>
-  <w:style w:type="paragraph" w:styleId="666">
+  <w:style w:type="paragraph" w:styleId="668">
     <w:name w:val="Heading 8"/>
-    <w:basedOn w:val="828"/>
-    <w:next w:val="828"/>
-    <w:link w:val="667"/>
+    <w:basedOn w:val="830"/>
+    <w:next w:val="830"/>
+    <w:link w:val="669"/>
     <w:qFormat/>
     <w:uiPriority w:val="9"/>
     <w:unhideWhenUsed/>
@@ -3357,9 +3461,9 @@
       <w:outlineLvl w:val="7"/>
     </w:pPr>
   </w:style>
-  <w:style w:type="character" w:styleId="667">
+  <w:style w:type="character" w:styleId="669">
     <w:name w:val="Heading 8 Char"/>
-    <w:link w:val="666"/>
+    <w:link w:val="668"/>
     <w:uiPriority w:val="9"/>
     <w:rPr>
       <w:rFonts w:ascii="Arial" w:hAnsi="Arial" w:cs="Arial" w:eastAsia="Arial"/>
@@ -3369,11 +3473,11 @@
       <w:szCs w:val="22"/>
     </w:rPr>
   </w:style>
-  <w:style w:type="paragraph" w:styleId="668">
+  <w:style w:type="paragraph" w:styleId="670">
     <w:name w:val="Heading 9"/>
-    <w:basedOn w:val="828"/>
-    <w:next w:val="828"/>
-    <w:link w:val="669"/>
+    <w:basedOn w:val="830"/>
+    <w:next w:val="830"/>
+    <w:link w:val="671"/>
     <w:qFormat/>
     <w:uiPriority w:val="9"/>
     <w:unhideWhenUsed/>
@@ -3391,9 +3495,9 @@
       <w:outlineLvl w:val="8"/>
     </w:pPr>
   </w:style>
-  <w:style w:type="character" w:styleId="669">
+  <w:style w:type="character" w:styleId="671">
     <w:name w:val="Heading 9 Char"/>
-    <w:link w:val="668"/>
+    <w:link w:val="670"/>
     <w:uiPriority w:val="9"/>
     <w:rPr>
       <w:rFonts w:ascii="Arial" w:hAnsi="Arial" w:cs="Arial" w:eastAsia="Arial"/>
@@ -3403,11 +3507,11 @@
       <w:szCs w:val="21"/>
     </w:rPr>
   </w:style>
-  <w:style w:type="paragraph" w:styleId="670">
+  <w:style w:type="paragraph" w:styleId="672">
     <w:name w:val="Title"/>
-    <w:basedOn w:val="828"/>
-    <w:next w:val="828"/>
-    <w:link w:val="671"/>
+    <w:basedOn w:val="830"/>
+    <w:next w:val="830"/>
+    <w:link w:val="673"/>
     <w:qFormat/>
     <w:uiPriority w:val="10"/>
     <w:rPr>
@@ -3419,20 +3523,20 @@
       <w:spacing w:after="200" w:before="300"/>
     </w:pPr>
   </w:style>
-  <w:style w:type="character" w:styleId="671">
+  <w:style w:type="character" w:styleId="673">
     <w:name w:val="Title Char"/>
-    <w:link w:val="670"/>
+    <w:link w:val="672"/>
     <w:uiPriority w:val="10"/>
     <w:rPr>
       <w:sz w:val="48"/>
       <w:szCs w:val="48"/>
     </w:rPr>
   </w:style>
-  <w:style w:type="paragraph" w:styleId="672">
+  <w:style w:type="paragraph" w:styleId="674">
     <w:name w:val="Subtitle"/>
-    <w:basedOn w:val="828"/>
-    <w:next w:val="828"/>
-    <w:link w:val="673"/>
+    <w:basedOn w:val="830"/>
+    <w:next w:val="830"/>
+    <w:link w:val="675"/>
     <w:qFormat/>
     <w:uiPriority w:val="11"/>
     <w:rPr>
@@ -3443,20 +3547,20 @@
       <w:spacing w:after="200" w:before="200"/>
     </w:pPr>
   </w:style>
-  <w:style w:type="character" w:styleId="673">
+  <w:style w:type="character" w:styleId="675">
     <w:name w:val="Subtitle Char"/>
-    <w:link w:val="672"/>
+    <w:link w:val="674"/>
     <w:uiPriority w:val="11"/>
     <w:rPr>
       <w:sz w:val="24"/>
       <w:szCs w:val="24"/>
     </w:rPr>
   </w:style>
-  <w:style w:type="paragraph" w:styleId="674">
+  <w:style w:type="paragraph" w:styleId="676">
     <w:name w:val="Quote"/>
-    <w:basedOn w:val="828"/>
-    <w:next w:val="828"/>
-    <w:link w:val="675"/>
+    <w:basedOn w:val="830"/>
+    <w:next w:val="830"/>
+    <w:link w:val="677"/>
     <w:qFormat/>
     <w:uiPriority w:val="29"/>
     <w:rPr>
@@ -3466,19 +3570,19 @@
       <w:ind w:left="720" w:right="720"/>
     </w:pPr>
   </w:style>
-  <w:style w:type="character" w:styleId="675">
+  <w:style w:type="character" w:styleId="677">
     <w:name w:val="Quote Char"/>
-    <w:link w:val="674"/>
+    <w:link w:val="676"/>
     <w:uiPriority w:val="29"/>
     <w:rPr>
       <w:i/>
     </w:rPr>
   </w:style>
-  <w:style w:type="paragraph" w:styleId="676">
+  <w:style w:type="paragraph" w:styleId="678">
     <w:name w:val="Intense Quote"/>
-    <w:basedOn w:val="828"/>
-    <w:next w:val="828"/>
-    <w:link w:val="677"/>
+    <w:basedOn w:val="830"/>
+    <w:next w:val="830"/>
+    <w:link w:val="679"/>
     <w:qFormat/>
     <w:uiPriority w:val="30"/>
     <w:rPr>
@@ -3496,18 +3600,18 @@
       </w:pBdr>
     </w:pPr>
   </w:style>
-  <w:style w:type="character" w:styleId="677">
+  <w:style w:type="character" w:styleId="679">
     <w:name w:val="Intense Quote Char"/>
-    <w:link w:val="676"/>
+    <w:link w:val="678"/>
     <w:uiPriority w:val="30"/>
     <w:rPr>
       <w:i/>
     </w:rPr>
   </w:style>
-  <w:style w:type="paragraph" w:styleId="678">
+  <w:style w:type="paragraph" w:styleId="680">
     <w:name w:val="Header"/>
-    <w:basedOn w:val="828"/>
-    <w:link w:val="679"/>
+    <w:basedOn w:val="830"/>
+    <w:link w:val="681"/>
     <w:uiPriority w:val="99"/>
     <w:unhideWhenUsed/>
     <w:pPr>
@@ -3518,15 +3622,15 @@
       </w:tabs>
     </w:pPr>
   </w:style>
-  <w:style w:type="character" w:styleId="679">
+  <w:style w:type="character" w:styleId="681">
     <w:name w:val="Header Char"/>
-    <w:link w:val="678"/>
+    <w:link w:val="680"/>
     <w:uiPriority w:val="99"/>
   </w:style>
-  <w:style w:type="paragraph" w:styleId="680">
+  <w:style w:type="paragraph" w:styleId="682">
     <w:name w:val="Footer"/>
-    <w:basedOn w:val="828"/>
-    <w:link w:val="683"/>
+    <w:basedOn w:val="830"/>
+    <w:link w:val="685"/>
     <w:uiPriority w:val="99"/>
     <w:unhideWhenUsed/>
     <w:pPr>
@@ -3537,15 +3641,15 @@
       </w:tabs>
     </w:pPr>
   </w:style>
-  <w:style w:type="character" w:styleId="681">
+  <w:style w:type="character" w:styleId="683">
     <w:name w:val="Footer Char"/>
-    <w:link w:val="680"/>
+    <w:link w:val="682"/>
     <w:uiPriority w:val="99"/>
   </w:style>
-  <w:style w:type="paragraph" w:styleId="682">
+  <w:style w:type="paragraph" w:styleId="684">
     <w:name w:val="Caption"/>
-    <w:basedOn w:val="828"/>
-    <w:next w:val="828"/>
+    <w:basedOn w:val="830"/>
+    <w:next w:val="830"/>
     <w:qFormat/>
     <w:uiPriority w:val="35"/>
     <w:semiHidden/>
@@ -3561,15 +3665,15 @@
       <w:spacing w:lineRule="auto" w:line="276"/>
     </w:pPr>
   </w:style>
-  <w:style w:type="character" w:styleId="683">
+  <w:style w:type="character" w:styleId="685">
     <w:name w:val="Caption Char"/>
-    <w:basedOn w:val="682"/>
-    <w:link w:val="680"/>
+    <w:basedOn w:val="684"/>
+    <w:link w:val="682"/>
     <w:uiPriority w:val="99"/>
   </w:style>
-  <w:style w:type="table" w:styleId="684">
+  <w:style w:type="table" w:styleId="686">
     <w:name w:val="Table Grid"/>
-    <w:basedOn w:val="829"/>
+    <w:basedOn w:val="831"/>
     <w:uiPriority w:val="59"/>
     <w:pPr>
       <w:spacing w:lineRule="auto" w:line="240" w:after="0"/>
@@ -3592,9 +3696,9 @@
       </w:tblCellMar>
     </w:tblPr>
   </w:style>
-  <w:style w:type="table" w:styleId="685">
+  <w:style w:type="table" w:styleId="687">
     <w:name w:val="Table Grid Light"/>
-    <w:basedOn w:val="829"/>
+    <w:basedOn w:val="831"/>
     <w:uiPriority w:val="59"/>
     <w:pPr>
       <w:spacing w:lineRule="auto" w:line="240" w:after="0"/>
@@ -3617,9 +3721,9 @@
       </w:tblCellMar>
     </w:tblPr>
   </w:style>
-  <w:style w:type="table" w:styleId="686">
+  <w:style w:type="table" w:styleId="688">
     <w:name w:val="Plain Table 1"/>
-    <w:basedOn w:val="829"/>
+    <w:basedOn w:val="831"/>
     <w:uiPriority w:val="59"/>
     <w:pPr>
       <w:spacing w:lineRule="auto" w:line="240" w:after="0"/>
@@ -3684,9 +3788,9 @@
       </w:rPr>
     </w:tblStylePr>
   </w:style>
-  <w:style w:type="table" w:styleId="687">
+  <w:style w:type="table" w:styleId="689">
     <w:name w:val="Plain Table 2"/>
-    <w:basedOn w:val="829"/>
+    <w:basedOn w:val="831"/>
     <w:uiPriority w:val="59"/>
     <w:pPr>
       <w:spacing w:lineRule="auto" w:line="240" w:after="0"/>
@@ -3769,9 +3873,9 @@
       </w:rPr>
     </w:tblStylePr>
   </w:style>
-  <w:style w:type="table" w:styleId="688">
+  <w:style w:type="table" w:styleId="690">
     <w:name w:val="Plain Table 3"/>
-    <w:basedOn w:val="829"/>
+    <w:basedOn w:val="831"/>
     <w:uiPriority w:val="99"/>
     <w:pPr>
       <w:spacing w:lineRule="auto" w:line="240" w:after="0"/>
@@ -3846,9 +3950,9 @@
       </w:rPr>
     </w:tblStylePr>
   </w:style>
-  <w:style w:type="table" w:styleId="689">
+  <w:style w:type="table" w:styleId="691">
     <w:name w:val="Plain Table 4"/>
-    <w:basedOn w:val="829"/>
+    <w:basedOn w:val="831"/>
     <w:uiPriority w:val="99"/>
     <w:pPr>
       <w:spacing w:lineRule="auto" w:line="240" w:after="0"/>
@@ -3903,9 +4007,9 @@
       </w:rPr>
     </w:tblStylePr>
   </w:style>
-  <w:style w:type="table" w:styleId="690">
+  <w:style w:type="table" w:styleId="692">
     <w:name w:val="Plain Table 5"/>
-    <w:basedOn w:val="829"/>
+    <w:basedOn w:val="831"/>
     <w:uiPriority w:val="99"/>
     <w:pPr>
       <w:spacing w:lineRule="auto" w:line="240" w:after="0"/>
@@ -3991,9 +4095,9 @@
       </w:tcPr>
     </w:tblStylePr>
   </w:style>
-  <w:style w:type="table" w:styleId="691">
+  <w:style w:type="table" w:styleId="693">
     <w:name w:val="Grid Table 1 Light"/>
-    <w:basedOn w:val="829"/>
+    <w:basedOn w:val="831"/>
     <w:uiPriority w:val="99"/>
     <w:pPr>
       <w:spacing w:lineRule="auto" w:line="240" w:after="0"/>
@@ -4056,9 +4160,9 @@
       </w:rPr>
     </w:tblStylePr>
   </w:style>
-  <w:style w:type="table" w:styleId="692">
+  <w:style w:type="table" w:styleId="694">
     <w:name w:val="Grid Table 1 Light - Accent 1"/>
-    <w:basedOn w:val="829"/>
+    <w:basedOn w:val="831"/>
     <w:uiPriority w:val="99"/>
     <w:pPr>
       <w:spacing w:lineRule="auto" w:line="240" w:after="0"/>
@@ -4121,9 +4225,9 @@
       </w:rPr>
     </w:tblStylePr>
   </w:style>
-  <w:style w:type="table" w:styleId="693">
+  <w:style w:type="table" w:styleId="695">
     <w:name w:val="Grid Table 1 Light - Accent 2"/>
-    <w:basedOn w:val="829"/>
+    <w:basedOn w:val="831"/>
     <w:uiPriority w:val="99"/>
     <w:pPr>
       <w:spacing w:lineRule="auto" w:line="240" w:after="0"/>
@@ -4186,9 +4290,9 @@
       </w:rPr>
     </w:tblStylePr>
   </w:style>
-  <w:style w:type="table" w:styleId="694">
+  <w:style w:type="table" w:styleId="696">
     <w:name w:val="Grid Table 1 Light - Accent 3"/>
-    <w:basedOn w:val="829"/>
+    <w:basedOn w:val="831"/>
     <w:uiPriority w:val="99"/>
     <w:pPr>
       <w:spacing w:lineRule="auto" w:line="240" w:after="0"/>
@@ -4251,9 +4355,9 @@
       </w:rPr>
     </w:tblStylePr>
   </w:style>
-  <w:style w:type="table" w:styleId="695">
+  <w:style w:type="table" w:styleId="697">
     <w:name w:val="Grid Table 1 Light - Accent 4"/>
-    <w:basedOn w:val="829"/>
+    <w:basedOn w:val="831"/>
     <w:uiPriority w:val="99"/>
     <w:pPr>
       <w:spacing w:lineRule="auto" w:line="240" w:after="0"/>
@@ -4316,9 +4420,9 @@
       </w:rPr>
     </w:tblStylePr>
   </w:style>
-  <w:style w:type="table" w:styleId="696">
+  <w:style w:type="table" w:styleId="698">
     <w:name w:val="Grid Table 1 Light - Accent 5"/>
-    <w:basedOn w:val="829"/>
+    <w:basedOn w:val="831"/>
     <w:uiPriority w:val="99"/>
     <w:pPr>
       <w:spacing w:lineRule="auto" w:line="240" w:after="0"/>
@@ -4381,9 +4485,9 @@
       </w:rPr>
     </w:tblStylePr>
   </w:style>
-  <w:style w:type="table" w:styleId="697">
+  <w:style w:type="table" w:styleId="699">
     <w:name w:val="Grid Table 1 Light - Accent 6"/>
-    <w:basedOn w:val="829"/>
+    <w:basedOn w:val="831"/>
     <w:uiPriority w:val="99"/>
     <w:pPr>
       <w:spacing w:lineRule="auto" w:line="240" w:after="0"/>
@@ -4446,9 +4550,9 @@
       </w:rPr>
     </w:tblStylePr>
   </w:style>
-  <w:style w:type="table" w:styleId="698">
+  <w:style w:type="table" w:styleId="700">
     <w:name w:val="Grid Table 2"/>
-    <w:basedOn w:val="829"/>
+    <w:basedOn w:val="831"/>
     <w:uiPriority w:val="99"/>
     <w:pPr>
       <w:spacing w:lineRule="auto" w:line="240" w:after="0"/>
@@ -4526,9 +4630,9 @@
       </w:tcPr>
     </w:tblStylePr>
   </w:style>
-  <w:style w:type="table" w:styleId="699">
+  <w:style w:type="table" w:styleId="701">
     <w:name w:val="Grid Table 2 - Accent 1"/>
-    <w:basedOn w:val="829"/>
+    <w:basedOn w:val="831"/>
     <w:uiPriority w:val="99"/>
     <w:pPr>
       <w:spacing w:lineRule="auto" w:line="240" w:after="0"/>
@@ -4606,9 +4710,9 @@
       </w:tcPr>
     </w:tblStylePr>
   </w:style>
-  <w:style w:type="table" w:styleId="700">
+  <w:style w:type="table" w:styleId="702">
     <w:name w:val="Grid Table 2 - Accent 2"/>
-    <w:basedOn w:val="829"/>
+    <w:basedOn w:val="831"/>
     <w:uiPriority w:val="99"/>
     <w:pPr>
       <w:spacing w:lineRule="auto" w:line="240" w:after="0"/>
@@ -4686,9 +4790,9 @@
       </w:tcPr>
     </w:tblStylePr>
   </w:style>
-  <w:style w:type="table" w:styleId="701">
+  <w:style w:type="table" w:styleId="703">
     <w:name w:val="Grid Table 2 - Accent 3"/>
-    <w:basedOn w:val="829"/>
+    <w:basedOn w:val="831"/>
     <w:uiPriority w:val="99"/>
     <w:pPr>
       <w:spacing w:lineRule="auto" w:line="240" w:after="0"/>
@@ -4766,9 +4870,9 @@
       </w:tcPr>
     </w:tblStylePr>
   </w:style>
-  <w:style w:type="table" w:styleId="702">
+  <w:style w:type="table" w:styleId="704">
     <w:name w:val="Grid Table 2 - Accent 4"/>
-    <w:basedOn w:val="829"/>
+    <w:basedOn w:val="831"/>
     <w:uiPriority w:val="99"/>
     <w:pPr>
       <w:spacing w:lineRule="auto" w:line="240" w:after="0"/>
@@ -4846,9 +4950,9 @@
       </w:tcPr>
     </w:tblStylePr>
   </w:style>
-  <w:style w:type="table" w:styleId="703">
+  <w:style w:type="table" w:styleId="705">
     <w:name w:val="Grid Table 2 - Accent 5"/>
-    <w:basedOn w:val="829"/>
+    <w:basedOn w:val="831"/>
     <w:uiPriority w:val="99"/>
     <w:pPr>
       <w:spacing w:lineRule="auto" w:line="240" w:after="0"/>
@@ -4926,9 +5030,9 @@
       </w:tcPr>
     </w:tblStylePr>
   </w:style>
-  <w:style w:type="table" w:styleId="704">
+  <w:style w:type="table" w:styleId="706">
     <w:name w:val="Grid Table 2 - Accent 6"/>
-    <w:basedOn w:val="829"/>
+    <w:basedOn w:val="831"/>
     <w:uiPriority w:val="99"/>
     <w:pPr>
       <w:spacing w:lineRule="auto" w:line="240" w:after="0"/>
@@ -5006,9 +5110,9 @@
       </w:tcPr>
     </w:tblStylePr>
   </w:style>
-  <w:style w:type="table" w:styleId="705">
+  <w:style w:type="table" w:styleId="707">
     <w:name w:val="Grid Table 3"/>
-    <w:basedOn w:val="829"/>
+    <w:basedOn w:val="831"/>
     <w:uiPriority w:val="99"/>
     <w:pPr>
       <w:spacing w:lineRule="auto" w:line="240" w:after="0"/>
@@ -5107,9 +5211,9 @@
       </w:tcPr>
     </w:tblStylePr>
   </w:style>
-  <w:style w:type="table" w:styleId="706">
+  <w:style w:type="table" w:styleId="708">
     <w:name w:val="Grid Table 3 - Accent 1"/>
-    <w:basedOn w:val="829"/>
+    <w:basedOn w:val="831"/>
     <w:uiPriority w:val="99"/>
     <w:pPr>
       <w:spacing w:lineRule="auto" w:line="240" w:after="0"/>
@@ -5208,9 +5312,9 @@
       </w:tcPr>
     </w:tblStylePr>
   </w:style>
-  <w:style w:type="table" w:styleId="707">
+  <w:style w:type="table" w:styleId="709">
     <w:name w:val="Grid Table 3 - Accent 2"/>
-    <w:basedOn w:val="829"/>
+    <w:basedOn w:val="831"/>
     <w:uiPriority w:val="99"/>
     <w:pPr>
       <w:spacing w:lineRule="auto" w:line="240" w:after="0"/>
@@ -5309,9 +5413,9 @@
       </w:tcPr>
     </w:tblStylePr>
   </w:style>
-  <w:style w:type="table" w:styleId="708">
+  <w:style w:type="table" w:styleId="710">
     <w:name w:val="Grid Table 3 - Accent 3"/>
-    <w:basedOn w:val="829"/>
+    <w:basedOn w:val="831"/>
     <w:uiPriority w:val="99"/>
     <w:pPr>
       <w:spacing w:lineRule="auto" w:line="240" w:after="0"/>
@@ -5410,9 +5514,9 @@
       </w:tcPr>
     </w:tblStylePr>
   </w:style>
-  <w:style w:type="table" w:styleId="709">
+  <w:style w:type="table" w:styleId="711">
     <w:name w:val="Grid Table 3 - Accent 4"/>
-    <w:basedOn w:val="829"/>
+    <w:basedOn w:val="831"/>
     <w:uiPriority w:val="99"/>
     <w:pPr>
       <w:spacing w:lineRule="auto" w:line="240" w:after="0"/>
@@ -5511,9 +5615,9 @@
       </w:tcPr>
     </w:tblStylePr>
   </w:style>
-  <w:style w:type="table" w:styleId="710">
+  <w:style w:type="table" w:styleId="712">
     <w:name w:val="Grid Table 3 - Accent 5"/>
-    <w:basedOn w:val="829"/>
+    <w:basedOn w:val="831"/>
     <w:uiPriority w:val="99"/>
     <w:pPr>
       <w:spacing w:lineRule="auto" w:line="240" w:after="0"/>
@@ -5612,9 +5716,9 @@
       </w:tcPr>
     </w:tblStylePr>
   </w:style>
-  <w:style w:type="table" w:styleId="711">
+  <w:style w:type="table" w:styleId="713">
     <w:name w:val="Grid Table 3 - Accent 6"/>
-    <w:basedOn w:val="829"/>
+    <w:basedOn w:val="831"/>
     <w:uiPriority w:val="99"/>
     <w:pPr>
       <w:spacing w:lineRule="auto" w:line="240" w:after="0"/>
@@ -5713,9 +5817,9 @@
       </w:tcPr>
     </w:tblStylePr>
   </w:style>
-  <w:style w:type="table" w:styleId="712">
+  <w:style w:type="table" w:styleId="714">
     <w:name w:val="Grid Table 4"/>
-    <w:basedOn w:val="829"/>
+    <w:basedOn w:val="831"/>
     <w:uiPriority w:val="59"/>
     <w:pPr>
       <w:spacing w:lineRule="auto" w:line="240" w:after="0"/>
@@ -5794,9 +5898,9 @@
       </w:tcPr>
     </w:tblStylePr>
   </w:style>
-  <w:style w:type="table" w:styleId="713">
+  <w:style w:type="table" w:styleId="715">
     <w:name w:val="Grid Table 4 - Accent 1"/>
-    <w:basedOn w:val="829"/>
+    <w:basedOn w:val="831"/>
     <w:uiPriority w:val="59"/>
     <w:pPr>
       <w:spacing w:lineRule="auto" w:line="240" w:after="0"/>
@@ -5875,9 +5979,9 @@
       </w:tcPr>
     </w:tblStylePr>
   </w:style>
-  <w:style w:type="table" w:styleId="714">
+  <w:style w:type="table" w:styleId="716">
     <w:name w:val="Grid Table 4 - Accent 2"/>
-    <w:basedOn w:val="829"/>
+    <w:basedOn w:val="831"/>
     <w:uiPriority w:val="59"/>
     <w:pPr>
       <w:spacing w:lineRule="auto" w:line="240" w:after="0"/>
@@ -5956,9 +6060,9 @@
       </w:tcPr>
     </w:tblStylePr>
   </w:style>
-  <w:style w:type="table" w:styleId="715">
+  <w:style w:type="table" w:styleId="717">
     <w:name w:val="Grid Table 4 - Accent 3"/>
-    <w:basedOn w:val="829"/>
+    <w:basedOn w:val="831"/>
     <w:uiPriority w:val="59"/>
     <w:pPr>
       <w:spacing w:lineRule="auto" w:line="240" w:after="0"/>
@@ -6037,9 +6141,9 @@
       </w:tcPr>
     </w:tblStylePr>
   </w:style>
-  <w:style w:type="table" w:styleId="716">
+  <w:style w:type="table" w:styleId="718">
     <w:name w:val="Grid Table 4 - Accent 4"/>
-    <w:basedOn w:val="829"/>
+    <w:basedOn w:val="831"/>
     <w:uiPriority w:val="59"/>
     <w:pPr>
       <w:spacing w:lineRule="auto" w:line="240" w:after="0"/>
@@ -6118,9 +6222,9 @@
       </w:tcPr>
     </w:tblStylePr>
   </w:style>
-  <w:style w:type="table" w:styleId="717">
+  <w:style w:type="table" w:styleId="719">
     <w:name w:val="Grid Table 4 - Accent 5"/>
-    <w:basedOn w:val="829"/>
+    <w:basedOn w:val="831"/>
     <w:uiPriority w:val="59"/>
     <w:pPr>
       <w:spacing w:lineRule="auto" w:line="240" w:after="0"/>
@@ -6199,9 +6303,9 @@
       </w:tcPr>
     </w:tblStylePr>
   </w:style>
-  <w:style w:type="table" w:styleId="718">
+  <w:style w:type="table" w:styleId="720">
     <w:name w:val="Grid Table 4 - Accent 6"/>
-    <w:basedOn w:val="829"/>
+    <w:basedOn w:val="831"/>
     <w:uiPriority w:val="59"/>
     <w:pPr>
       <w:spacing w:lineRule="auto" w:line="240" w:after="0"/>
@@ -6280,9 +6384,9 @@
       </w:tcPr>
     </w:tblStylePr>
   </w:style>
-  <w:style w:type="table" w:styleId="719">
+  <w:style w:type="table" w:styleId="721">
     <w:name w:val="Grid Table 5 Dark"/>
-    <w:basedOn w:val="829"/>
+    <w:basedOn w:val="831"/>
     <w:uiPriority w:val="99"/>
     <w:pPr>
       <w:spacing w:lineRule="auto" w:line="240" w:after="0"/>
@@ -6359,9 +6463,9 @@
       </w:tcPr>
     </w:tblStylePr>
   </w:style>
-  <w:style w:type="table" w:styleId="720">
+  <w:style w:type="table" w:styleId="722">
     <w:name w:val="Grid Table 5 Dark- Accent 1"/>
-    <w:basedOn w:val="829"/>
+    <w:basedOn w:val="831"/>
     <w:uiPriority w:val="99"/>
     <w:pPr>
       <w:spacing w:lineRule="auto" w:line="240" w:after="0"/>
@@ -6438,9 +6542,9 @@
       </w:tcPr>
     </w:tblStylePr>
   </w:style>
-  <w:style w:type="table" w:styleId="721">
+  <w:style w:type="table" w:styleId="723">
     <w:name w:val="Grid Table 5 Dark - Accent 2"/>
-    <w:basedOn w:val="829"/>
+    <w:basedOn w:val="831"/>
     <w:uiPriority w:val="99"/>
     <w:pPr>
       <w:spacing w:lineRule="auto" w:line="240" w:after="0"/>
@@ -6517,9 +6621,9 @@
       </w:tcPr>
     </w:tblStylePr>
   </w:style>
-  <w:style w:type="table" w:styleId="722">
+  <w:style w:type="table" w:styleId="724">
     <w:name w:val="Grid Table 5 Dark - Accent 3"/>
-    <w:basedOn w:val="829"/>
+    <w:basedOn w:val="831"/>
     <w:uiPriority w:val="99"/>
     <w:pPr>
       <w:spacing w:lineRule="auto" w:line="240" w:after="0"/>
@@ -6596,9 +6700,9 @@
       </w:tcPr>
     </w:tblStylePr>
   </w:style>
-  <w:style w:type="table" w:styleId="723">
+  <w:style w:type="table" w:styleId="725">
     <w:name w:val="Grid Table 5 Dark- Accent 4"/>
-    <w:basedOn w:val="829"/>
+    <w:basedOn w:val="831"/>
     <w:uiPriority w:val="99"/>
     <w:pPr>
       <w:spacing w:lineRule="auto" w:line="240" w:after="0"/>
@@ -6675,9 +6779,9 @@
       </w:tcPr>
     </w:tblStylePr>
   </w:style>
-  <w:style w:type="table" w:styleId="724">
+  <w:style w:type="table" w:styleId="726">
     <w:name w:val="Grid Table 5 Dark - Accent 5"/>
-    <w:basedOn w:val="829"/>
+    <w:basedOn w:val="831"/>
     <w:uiPriority w:val="99"/>
     <w:pPr>
       <w:spacing w:lineRule="auto" w:line="240" w:after="0"/>
@@ -6754,9 +6858,9 @@
       </w:tcPr>
     </w:tblStylePr>
   </w:style>
-  <w:style w:type="table" w:styleId="725">
+  <w:style w:type="table" w:styleId="727">
     <w:name w:val="Grid Table 5 Dark - Accent 6"/>
-    <w:basedOn w:val="829"/>
+    <w:basedOn w:val="831"/>
     <w:uiPriority w:val="99"/>
     <w:pPr>
       <w:spacing w:lineRule="auto" w:line="240" w:after="0"/>
@@ -6833,9 +6937,9 @@
       </w:tcPr>
     </w:tblStylePr>
   </w:style>
-  <w:style w:type="table" w:styleId="726">
+  <w:style w:type="table" w:styleId="728">
     <w:name w:val="Grid Table 6 Colorful"/>
-    <w:basedOn w:val="829"/>
+    <w:basedOn w:val="831"/>
     <w:uiPriority w:val="99"/>
     <w:pPr>
       <w:spacing w:lineRule="auto" w:line="240" w:after="0"/>
@@ -6912,9 +7016,9 @@
       </w:rPr>
     </w:tblStylePr>
   </w:style>
-  <w:style w:type="table" w:styleId="727">
+  <w:style w:type="table" w:styleId="729">
     <w:name w:val="Grid Table 6 Colorful - Accent 1"/>
-    <w:basedOn w:val="829"/>
+    <w:basedOn w:val="831"/>
     <w:uiPriority w:val="99"/>
     <w:pPr>
       <w:spacing w:lineRule="auto" w:line="240" w:after="0"/>
@@ -6991,9 +7095,9 @@
       </w:rPr>
     </w:tblStylePr>
   </w:style>
-  <w:style w:type="table" w:styleId="728">
+  <w:style w:type="table" w:styleId="730">
     <w:name w:val="Grid Table 6 Colorful - Accent 2"/>
-    <w:basedOn w:val="829"/>
+    <w:basedOn w:val="831"/>
     <w:uiPriority w:val="99"/>
     <w:pPr>
       <w:spacing w:lineRule="auto" w:line="240" w:after="0"/>
@@ -7070,9 +7174,9 @@
       </w:rPr>
     </w:tblStylePr>
   </w:style>
-  <w:style w:type="table" w:styleId="729">
+  <w:style w:type="table" w:styleId="731">
     <w:name w:val="Grid Table 6 Colorful - Accent 3"/>
-    <w:basedOn w:val="829"/>
+    <w:basedOn w:val="831"/>
     <w:uiPriority w:val="99"/>
     <w:pPr>
       <w:spacing w:lineRule="auto" w:line="240" w:after="0"/>
@@ -7149,9 +7253,9 @@
       </w:rPr>
     </w:tblStylePr>
   </w:style>
-  <w:style w:type="table" w:styleId="730">
+  <w:style w:type="table" w:styleId="732">
     <w:name w:val="Grid Table 6 Colorful - Accent 4"/>
-    <w:basedOn w:val="829"/>
+    <w:basedOn w:val="831"/>
     <w:uiPriority w:val="99"/>
     <w:pPr>
       <w:spacing w:lineRule="auto" w:line="240" w:after="0"/>
@@ -7228,9 +7332,9 @@
       </w:rPr>
     </w:tblStylePr>
   </w:style>
-  <w:style w:type="table" w:styleId="731">
+  <w:style w:type="table" w:styleId="733">
     <w:name w:val="Grid Table 6 Colorful - Accent 5"/>
-    <w:basedOn w:val="829"/>
+    <w:basedOn w:val="831"/>
     <w:uiPriority w:val="99"/>
     <w:pPr>
       <w:spacing w:lineRule="auto" w:line="240" w:after="0"/>
@@ -7307,9 +7411,9 @@
       </w:rPr>
     </w:tblStylePr>
   </w:style>
-  <w:style w:type="table" w:styleId="732">
+  <w:style w:type="table" w:styleId="734">
     <w:name w:val="Grid Table 6 Colorful - Accent 6"/>
-    <w:basedOn w:val="829"/>
+    <w:basedOn w:val="831"/>
     <w:uiPriority w:val="99"/>
     <w:pPr>
       <w:spacing w:lineRule="auto" w:line="240" w:after="0"/>
@@ -7386,9 +7490,9 @@
       </w:rPr>
     </w:tblStylePr>
   </w:style>
-  <w:style w:type="table" w:styleId="733">
+  <w:style w:type="table" w:styleId="735">
     <w:name w:val="Grid Table 7 Colorful"/>
-    <w:basedOn w:val="829"/>
+    <w:basedOn w:val="831"/>
     <w:uiPriority w:val="99"/>
     <w:pPr>
       <w:spacing w:lineRule="auto" w:line="240" w:after="0"/>
@@ -7498,9 +7602,9 @@
       </w:tcPr>
     </w:tblStylePr>
   </w:style>
-  <w:style w:type="table" w:styleId="734">
+  <w:style w:type="table" w:styleId="736">
     <w:name w:val="Grid Table 7 Colorful - Accent 1"/>
-    <w:basedOn w:val="829"/>
+    <w:basedOn w:val="831"/>
     <w:uiPriority w:val="99"/>
     <w:pPr>
       <w:spacing w:lineRule="auto" w:line="240" w:after="0"/>
@@ -7610,9 +7714,9 @@
       </w:tcPr>
     </w:tblStylePr>
   </w:style>
-  <w:style w:type="table" w:styleId="735">
+  <w:style w:type="table" w:styleId="737">
     <w:name w:val="Grid Table 7 Colorful - Accent 2"/>
-    <w:basedOn w:val="829"/>
+    <w:basedOn w:val="831"/>
     <w:uiPriority w:val="99"/>
     <w:pPr>
       <w:spacing w:lineRule="auto" w:line="240" w:after="0"/>
@@ -7722,9 +7826,9 @@
       </w:tcPr>
     </w:tblStylePr>
   </w:style>
-  <w:style w:type="table" w:styleId="736">
+  <w:style w:type="table" w:styleId="738">
     <w:name w:val="Grid Table 7 Colorful - Accent 3"/>
-    <w:basedOn w:val="829"/>
+    <w:basedOn w:val="831"/>
     <w:uiPriority w:val="99"/>
     <w:pPr>
       <w:spacing w:lineRule="auto" w:line="240" w:after="0"/>
@@ -7834,9 +7938,9 @@
       </w:tcPr>
     </w:tblStylePr>
   </w:style>
-  <w:style w:type="table" w:styleId="737">
+  <w:style w:type="table" w:styleId="739">
     <w:name w:val="Grid Table 7 Colorful - Accent 4"/>
-    <w:basedOn w:val="829"/>
+    <w:basedOn w:val="831"/>
     <w:uiPriority w:val="99"/>
     <w:pPr>
       <w:spacing w:lineRule="auto" w:line="240" w:after="0"/>
@@ -7946,9 +8050,9 @@
       </w:tcPr>
     </w:tblStylePr>
   </w:style>
-  <w:style w:type="table" w:styleId="738">
+  <w:style w:type="table" w:styleId="740">
     <w:name w:val="Grid Table 7 Colorful - Accent 5"/>
-    <w:basedOn w:val="829"/>
+    <w:basedOn w:val="831"/>
     <w:uiPriority w:val="99"/>
     <w:pPr>
       <w:spacing w:lineRule="auto" w:line="240" w:after="0"/>
@@ -8058,9 +8162,9 @@
       </w:tcPr>
     </w:tblStylePr>
   </w:style>
-  <w:style w:type="table" w:styleId="739">
+  <w:style w:type="table" w:styleId="741">
     <w:name w:val="Grid Table 7 Colorful - Accent 6"/>
-    <w:basedOn w:val="829"/>
+    <w:basedOn w:val="831"/>
     <w:uiPriority w:val="99"/>
     <w:pPr>
       <w:spacing w:lineRule="auto" w:line="240" w:after="0"/>
@@ -8170,9 +8274,9 @@
       </w:tcPr>
     </w:tblStylePr>
   </w:style>
-  <w:style w:type="table" w:styleId="740">
+  <w:style w:type="table" w:styleId="742">
     <w:name w:val="List Table 1 Light"/>
-    <w:basedOn w:val="829"/>
+    <w:basedOn w:val="831"/>
     <w:uiPriority w:val="99"/>
     <w:pPr>
       <w:spacing w:lineRule="auto" w:line="240" w:after="0"/>
@@ -8233,9 +8337,9 @@
       </w:tcPr>
     </w:tblStylePr>
   </w:style>
-  <w:style w:type="table" w:styleId="741">
+  <w:style w:type="table" w:styleId="743">
     <w:name w:val="List Table 1 Light - Accent 1"/>
-    <w:basedOn w:val="829"/>
+    <w:basedOn w:val="831"/>
     <w:uiPriority w:val="99"/>
     <w:pPr>
       <w:spacing w:lineRule="auto" w:line="240" w:after="0"/>
@@ -8296,9 +8400,9 @@
       </w:tcPr>
     </w:tblStylePr>
   </w:style>
-  <w:style w:type="table" w:styleId="742">
+  <w:style w:type="table" w:styleId="744">
     <w:name w:val="List Table 1 Light - Accent 2"/>
-    <w:basedOn w:val="829"/>
+    <w:basedOn w:val="831"/>
     <w:uiPriority w:val="99"/>
     <w:pPr>
       <w:spacing w:lineRule="auto" w:line="240" w:after="0"/>
@@ -8359,9 +8463,9 @@
       </w:tcPr>
     </w:tblStylePr>
   </w:style>
-  <w:style w:type="table" w:styleId="743">
+  <w:style w:type="table" w:styleId="745">
     <w:name w:val="List Table 1 Light - Accent 3"/>
-    <w:basedOn w:val="829"/>
+    <w:basedOn w:val="831"/>
     <w:uiPriority w:val="99"/>
     <w:pPr>
       <w:spacing w:lineRule="auto" w:line="240" w:after="0"/>
@@ -8422,9 +8526,9 @@
       </w:tcPr>
     </w:tblStylePr>
   </w:style>
-  <w:style w:type="table" w:styleId="744">
+  <w:style w:type="table" w:styleId="746">
     <w:name w:val="List Table 1 Light - Accent 4"/>
-    <w:basedOn w:val="829"/>
+    <w:basedOn w:val="831"/>
     <w:uiPriority w:val="99"/>
     <w:pPr>
       <w:spacing w:lineRule="auto" w:line="240" w:after="0"/>
@@ -8485,9 +8589,9 @@
       </w:tcPr>
     </w:tblStylePr>
   </w:style>
-  <w:style w:type="table" w:styleId="745">
+  <w:style w:type="table" w:styleId="747">
     <w:name w:val="List Table 1 Light - Accent 5"/>
-    <w:basedOn w:val="829"/>
+    <w:basedOn w:val="831"/>
     <w:uiPriority w:val="99"/>
     <w:pPr>
       <w:spacing w:lineRule="auto" w:line="240" w:after="0"/>
@@ -8548,9 +8652,9 @@
       </w:tcPr>
     </w:tblStylePr>
   </w:style>
-  <w:style w:type="table" w:styleId="746">
+  <w:style w:type="table" w:styleId="748">
     <w:name w:val="List Table 1 Light - Accent 6"/>
-    <w:basedOn w:val="829"/>
+    <w:basedOn w:val="831"/>
     <w:uiPriority w:val="99"/>
     <w:pPr>
       <w:spacing w:lineRule="auto" w:line="240" w:after="0"/>
@@ -8611,9 +8715,9 @@
       </w:tcPr>
     </w:tblStylePr>
   </w:style>
-  <w:style w:type="table" w:styleId="747">
+  <w:style w:type="table" w:styleId="749">
     <w:name w:val="List Table 2"/>
-    <w:basedOn w:val="829"/>
+    <w:basedOn w:val="831"/>
     <w:uiPriority w:val="99"/>
     <w:pPr>
       <w:spacing w:lineRule="auto" w:line="240" w:after="0"/>
@@ -8697,9 +8801,9 @@
       </w:tcPr>
     </w:tblStylePr>
   </w:style>
-  <w:style w:type="table" w:styleId="748">
+  <w:style w:type="table" w:styleId="750">
     <w:name w:val="List Table 2 - Accent 1"/>
-    <w:basedOn w:val="829"/>
+    <w:basedOn w:val="831"/>
     <w:uiPriority w:val="99"/>
     <w:pPr>
       <w:spacing w:lineRule="auto" w:line="240" w:after="0"/>
@@ -8783,9 +8887,9 @@
       </w:tcPr>
     </w:tblStylePr>
   </w:style>
-  <w:style w:type="table" w:styleId="749">
+  <w:style w:type="table" w:styleId="751">
     <w:name w:val="List Table 2 - Accent 2"/>
-    <w:basedOn w:val="829"/>
+    <w:basedOn w:val="831"/>
     <w:uiPriority w:val="99"/>
     <w:pPr>
       <w:spacing w:lineRule="auto" w:line="240" w:after="0"/>
@@ -8869,9 +8973,9 @@
       </w:tcPr>
     </w:tblStylePr>
   </w:style>
-  <w:style w:type="table" w:styleId="750">
+  <w:style w:type="table" w:styleId="752">
     <w:name w:val="List Table 2 - Accent 3"/>
-    <w:basedOn w:val="829"/>
+    <w:basedOn w:val="831"/>
     <w:uiPriority w:val="99"/>
     <w:pPr>
       <w:spacing w:lineRule="auto" w:line="240" w:after="0"/>
@@ -8955,9 +9059,9 @@
       </w:tcPr>
     </w:tblStylePr>
   </w:style>
-  <w:style w:type="table" w:styleId="751">
+  <w:style w:type="table" w:styleId="753">
     <w:name w:val="List Table 2 - Accent 4"/>
-    <w:basedOn w:val="829"/>
+    <w:basedOn w:val="831"/>
     <w:uiPriority w:val="99"/>
     <w:pPr>
       <w:spacing w:lineRule="auto" w:line="240" w:after="0"/>
@@ -9041,9 +9145,9 @@
       </w:tcPr>
     </w:tblStylePr>
   </w:style>
-  <w:style w:type="table" w:styleId="752">
+  <w:style w:type="table" w:styleId="754">
     <w:name w:val="List Table 2 - Accent 5"/>
-    <w:basedOn w:val="829"/>
+    <w:basedOn w:val="831"/>
     <w:uiPriority w:val="99"/>
     <w:pPr>
       <w:spacing w:lineRule="auto" w:line="240" w:after="0"/>
@@ -9127,9 +9231,9 @@
       </w:tcPr>
     </w:tblStylePr>
   </w:style>
-  <w:style w:type="table" w:styleId="753">
+  <w:style w:type="table" w:styleId="755">
     <w:name w:val="List Table 2 - Accent 6"/>
-    <w:basedOn w:val="829"/>
+    <w:basedOn w:val="831"/>
     <w:uiPriority w:val="99"/>
     <w:pPr>
       <w:spacing w:lineRule="auto" w:line="240" w:after="0"/>
@@ -9213,9 +9317,9 @@
       </w:tcPr>
     </w:tblStylePr>
   </w:style>
-  <w:style w:type="table" w:styleId="754">
+  <w:style w:type="table" w:styleId="756">
     <w:name w:val="List Table 3"/>
-    <w:basedOn w:val="829"/>
+    <w:basedOn w:val="831"/>
     <w:uiPriority w:val="99"/>
     <w:pPr>
       <w:spacing w:lineRule="auto" w:line="240" w:after="0"/>
@@ -9287,9 +9391,9 @@
       </w:rPr>
     </w:tblStylePr>
   </w:style>
-  <w:style w:type="table" w:styleId="755">
+  <w:style w:type="table" w:styleId="757">
     <w:name w:val="List Table 3 - Accent 1"/>
-    <w:basedOn w:val="829"/>
+    <w:basedOn w:val="831"/>
     <w:uiPriority w:val="99"/>
     <w:pPr>
       <w:spacing w:lineRule="auto" w:line="240" w:after="0"/>
@@ -9361,9 +9465,9 @@
       </w:rPr>
     </w:tblStylePr>
   </w:style>
-  <w:style w:type="table" w:styleId="756">
+  <w:style w:type="table" w:styleId="758">
     <w:name w:val="List Table 3 - Accent 2"/>
-    <w:basedOn w:val="829"/>
+    <w:basedOn w:val="831"/>
     <w:uiPriority w:val="99"/>
     <w:pPr>
       <w:spacing w:lineRule="auto" w:line="240" w:after="0"/>
@@ -9435,9 +9539,9 @@
       </w:rPr>
     </w:tblStylePr>
   </w:style>
-  <w:style w:type="table" w:styleId="757">
+  <w:style w:type="table" w:styleId="759">
     <w:name w:val="List Table 3 - Accent 3"/>
-    <w:basedOn w:val="829"/>
+    <w:basedOn w:val="831"/>
     <w:uiPriority w:val="99"/>
     <w:pPr>
       <w:spacing w:lineRule="auto" w:line="240" w:after="0"/>
@@ -9509,9 +9613,9 @@
       </w:rPr>
     </w:tblStylePr>
   </w:style>
-  <w:style w:type="table" w:styleId="758">
+  <w:style w:type="table" w:styleId="760">
     <w:name w:val="List Table 3 - Accent 4"/>
-    <w:basedOn w:val="829"/>
+    <w:basedOn w:val="831"/>
     <w:uiPriority w:val="99"/>
     <w:pPr>
       <w:spacing w:lineRule="auto" w:line="240" w:after="0"/>
@@ -9583,9 +9687,9 @@
       </w:rPr>
     </w:tblStylePr>
   </w:style>
-  <w:style w:type="table" w:styleId="759">
+  <w:style w:type="table" w:styleId="761">
     <w:name w:val="List Table 3 - Accent 5"/>
-    <w:basedOn w:val="829"/>
+    <w:basedOn w:val="831"/>
     <w:uiPriority w:val="99"/>
     <w:pPr>
       <w:spacing w:lineRule="auto" w:line="240" w:after="0"/>
@@ -9657,9 +9761,9 @@
       </w:rPr>
     </w:tblStylePr>
   </w:style>
-  <w:style w:type="table" w:styleId="760">
+  <w:style w:type="table" w:styleId="762">
     <w:name w:val="List Table 3 - Accent 6"/>
-    <w:basedOn w:val="829"/>
+    <w:basedOn w:val="831"/>
     <w:uiPriority w:val="99"/>
     <w:pPr>
       <w:spacing w:lineRule="auto" w:line="240" w:after="0"/>
@@ -9731,9 +9835,9 @@
       </w:rPr>
     </w:tblStylePr>
   </w:style>
-  <w:style w:type="table" w:styleId="761">
+  <w:style w:type="table" w:styleId="763">
     <w:name w:val="List Table 4"/>
-    <w:basedOn w:val="829"/>
+    <w:basedOn w:val="831"/>
     <w:uiPriority w:val="99"/>
     <w:pPr>
       <w:spacing w:lineRule="auto" w:line="240" w:after="0"/>
@@ -9800,9 +9904,9 @@
       </w:rPr>
     </w:tblStylePr>
   </w:style>
-  <w:style w:type="table" w:styleId="762">
+  <w:style w:type="table" w:styleId="764">
     <w:name w:val="List Table 4 - Accent 1"/>
-    <w:basedOn w:val="829"/>
+    <w:basedOn w:val="831"/>
     <w:uiPriority w:val="99"/>
     <w:pPr>
       <w:spacing w:lineRule="auto" w:line="240" w:after="0"/>
@@ -9869,9 +9973,9 @@
       </w:rPr>
     </w:tblStylePr>
   </w:style>
-  <w:style w:type="table" w:styleId="763">
+  <w:style w:type="table" w:styleId="765">
     <w:name w:val="List Table 4 - Accent 2"/>
-    <w:basedOn w:val="829"/>
+    <w:basedOn w:val="831"/>
     <w:uiPriority w:val="99"/>
     <w:pPr>
       <w:spacing w:lineRule="auto" w:line="240" w:after="0"/>
@@ -9938,9 +10042,9 @@
       </w:rPr>
     </w:tblStylePr>
   </w:style>
-  <w:style w:type="table" w:styleId="764">
+  <w:style w:type="table" w:styleId="766">
     <w:name w:val="List Table 4 - Accent 3"/>
-    <w:basedOn w:val="829"/>
+    <w:basedOn w:val="831"/>
     <w:uiPriority w:val="99"/>
     <w:pPr>
       <w:spacing w:lineRule="auto" w:line="240" w:after="0"/>
@@ -10007,9 +10111,9 @@
       </w:rPr>
     </w:tblStylePr>
   </w:style>
-  <w:style w:type="table" w:styleId="765">
+  <w:style w:type="table" w:styleId="767">
     <w:name w:val="List Table 4 - Accent 4"/>
-    <w:basedOn w:val="829"/>
+    <w:basedOn w:val="831"/>
     <w:uiPriority w:val="99"/>
     <w:pPr>
       <w:spacing w:lineRule="auto" w:line="240" w:after="0"/>
@@ -10076,9 +10180,9 @@
       </w:rPr>
     </w:tblStylePr>
   </w:style>
-  <w:style w:type="table" w:styleId="766">
+  <w:style w:type="table" w:styleId="768">
     <w:name w:val="List Table 4 - Accent 5"/>
-    <w:basedOn w:val="829"/>
+    <w:basedOn w:val="831"/>
     <w:uiPriority w:val="99"/>
     <w:pPr>
       <w:spacing w:lineRule="auto" w:line="240" w:after="0"/>
@@ -10145,9 +10249,9 @@
       </w:rPr>
     </w:tblStylePr>
   </w:style>
-  <w:style w:type="table" w:styleId="767">
+  <w:style w:type="table" w:styleId="769">
     <w:name w:val="List Table 4 - Accent 6"/>
-    <w:basedOn w:val="829"/>
+    <w:basedOn w:val="831"/>
     <w:uiPriority w:val="99"/>
     <w:pPr>
       <w:spacing w:lineRule="auto" w:line="240" w:after="0"/>
@@ -10214,9 +10318,9 @@
       </w:rPr>
     </w:tblStylePr>
   </w:style>
-  <w:style w:type="table" w:styleId="768">
+  <w:style w:type="table" w:styleId="770">
     <w:name w:val="List Table 5 Dark"/>
-    <w:basedOn w:val="829"/>
+    <w:basedOn w:val="831"/>
     <w:uiPriority w:val="99"/>
     <w:pPr>
       <w:spacing w:lineRule="auto" w:line="240" w:after="0"/>
@@ -10321,9 +10425,9 @@
       </w:rPr>
     </w:tblStylePr>
   </w:style>
-  <w:style w:type="table" w:styleId="769">
+  <w:style w:type="table" w:styleId="771">
     <w:name w:val="List Table 5 Dark - Accent 1"/>
-    <w:basedOn w:val="829"/>
+    <w:basedOn w:val="831"/>
     <w:uiPriority w:val="99"/>
     <w:pPr>
       <w:spacing w:lineRule="auto" w:line="240" w:after="0"/>
@@ -10428,9 +10532,9 @@
       </w:rPr>
     </w:tblStylePr>
   </w:style>
-  <w:style w:type="table" w:styleId="770">
+  <w:style w:type="table" w:styleId="772">
     <w:name w:val="List Table 5 Dark - Accent 2"/>
-    <w:basedOn w:val="829"/>
+    <w:basedOn w:val="831"/>
     <w:uiPriority w:val="99"/>
     <w:pPr>
       <w:spacing w:lineRule="auto" w:line="240" w:after="0"/>
@@ -10535,9 +10639,9 @@
       </w:rPr>
     </w:tblStylePr>
   </w:style>
-  <w:style w:type="table" w:styleId="771">
+  <w:style w:type="table" w:styleId="773">
     <w:name w:val="List Table 5 Dark - Accent 3"/>
-    <w:basedOn w:val="829"/>
+    <w:basedOn w:val="831"/>
     <w:uiPriority w:val="99"/>
     <w:pPr>
       <w:spacing w:lineRule="auto" w:line="240" w:after="0"/>
@@ -10642,9 +10746,9 @@
       </w:rPr>
     </w:tblStylePr>
   </w:style>
-  <w:style w:type="table" w:styleId="772">
+  <w:style w:type="table" w:styleId="774">
     <w:name w:val="List Table 5 Dark - Accent 4"/>
-    <w:basedOn w:val="829"/>
+    <w:basedOn w:val="831"/>
     <w:uiPriority w:val="99"/>
     <w:pPr>
       <w:spacing w:lineRule="auto" w:line="240" w:after="0"/>
@@ -10749,9 +10853,9 @@
       </w:rPr>
     </w:tblStylePr>
   </w:style>
-  <w:style w:type="table" w:styleId="773">
+  <w:style w:type="table" w:styleId="775">
     <w:name w:val="List Table 5 Dark - Accent 5"/>
-    <w:basedOn w:val="829"/>
+    <w:basedOn w:val="831"/>
     <w:uiPriority w:val="99"/>
     <w:pPr>
       <w:spacing w:lineRule="auto" w:line="240" w:after="0"/>
@@ -10856,9 +10960,9 @@
       </w:rPr>
     </w:tblStylePr>
   </w:style>
-  <w:style w:type="table" w:styleId="774">
+  <w:style w:type="table" w:styleId="776">
     <w:name w:val="List Table 5 Dark - Accent 6"/>
-    <w:basedOn w:val="829"/>
+    <w:basedOn w:val="831"/>
     <w:uiPriority w:val="99"/>
     <w:pPr>
       <w:spacing w:lineRule="auto" w:line="240" w:after="0"/>
@@ -10963,9 +11067,9 @@
       </w:rPr>
     </w:tblStylePr>
   </w:style>
-  <w:style w:type="table" w:styleId="775">
+  <w:style w:type="table" w:styleId="777">
     <w:name w:val="List Table 6 Colorful"/>
-    <w:basedOn w:val="829"/>
+    <w:basedOn w:val="831"/>
     <w:uiPriority w:val="99"/>
     <w:pPr>
       <w:spacing w:lineRule="auto" w:line="240" w:after="0"/>
@@ -11036,9 +11140,9 @@
       </w:tcPr>
     </w:tblStylePr>
   </w:style>
-  <w:style w:type="table" w:styleId="776">
+  <w:style w:type="table" w:styleId="778">
     <w:name w:val="List Table 6 Colorful - Accent 1"/>
-    <w:basedOn w:val="829"/>
+    <w:basedOn w:val="831"/>
     <w:uiPriority w:val="99"/>
     <w:pPr>
       <w:spacing w:lineRule="auto" w:line="240" w:after="0"/>
@@ -11109,9 +11213,9 @@
       </w:tcPr>
     </w:tblStylePr>
   </w:style>
-  <w:style w:type="table" w:styleId="777">
+  <w:style w:type="table" w:styleId="779">
     <w:name w:val="List Table 6 Colorful - Accent 2"/>
-    <w:basedOn w:val="829"/>
+    <w:basedOn w:val="831"/>
     <w:uiPriority w:val="99"/>
     <w:pPr>
       <w:spacing w:lineRule="auto" w:line="240" w:after="0"/>
@@ -11182,9 +11286,9 @@
       </w:tcPr>
     </w:tblStylePr>
   </w:style>
-  <w:style w:type="table" w:styleId="778">
+  <w:style w:type="table" w:styleId="780">
     <w:name w:val="List Table 6 Colorful - Accent 3"/>
-    <w:basedOn w:val="829"/>
+    <w:basedOn w:val="831"/>
     <w:uiPriority w:val="99"/>
     <w:pPr>
       <w:spacing w:lineRule="auto" w:line="240" w:after="0"/>
@@ -11255,9 +11359,9 @@
       </w:tcPr>
     </w:tblStylePr>
   </w:style>
-  <w:style w:type="table" w:styleId="779">
+  <w:style w:type="table" w:styleId="781">
     <w:name w:val="List Table 6 Colorful - Accent 4"/>
-    <w:basedOn w:val="829"/>
+    <w:basedOn w:val="831"/>
     <w:uiPriority w:val="99"/>
     <w:pPr>
       <w:spacing w:lineRule="auto" w:line="240" w:after="0"/>
@@ -11328,9 +11432,9 @@
       </w:tcPr>
     </w:tblStylePr>
   </w:style>
-  <w:style w:type="table" w:styleId="780">
+  <w:style w:type="table" w:styleId="782">
     <w:name w:val="List Table 6 Colorful - Accent 5"/>
-    <w:basedOn w:val="829"/>
+    <w:basedOn w:val="831"/>
     <w:uiPriority w:val="99"/>
     <w:pPr>
       <w:spacing w:lineRule="auto" w:line="240" w:after="0"/>
@@ -11401,9 +11505,9 @@
       </w:tcPr>
     </w:tblStylePr>
   </w:style>
-  <w:style w:type="table" w:styleId="781">
+  <w:style w:type="table" w:styleId="783">
     <w:name w:val="List Table 6 Colorful - Accent 6"/>
-    <w:basedOn w:val="829"/>
+    <w:basedOn w:val="831"/>
     <w:uiPriority w:val="99"/>
     <w:pPr>
       <w:spacing w:lineRule="auto" w:line="240" w:after="0"/>
@@ -11474,9 +11578,9 @@
       </w:tcPr>
     </w:tblStylePr>
   </w:style>
-  <w:style w:type="table" w:styleId="782">
+  <w:style w:type="table" w:styleId="784">
     <w:name w:val="List Table 7 Colorful"/>
-    <w:basedOn w:val="829"/>
+    <w:basedOn w:val="831"/>
     <w:uiPriority w:val="99"/>
     <w:pPr>
       <w:spacing w:lineRule="auto" w:line="240" w:after="0"/>
@@ -11590,9 +11694,9 @@
       </w:rPr>
     </w:tblStylePr>
   </w:style>
-  <w:style w:type="table" w:styleId="783">
+  <w:style w:type="table" w:styleId="785">
     <w:name w:val="List Table 7 Colorful - Accent 1"/>
-    <w:basedOn w:val="829"/>
+    <w:basedOn w:val="831"/>
     <w:uiPriority w:val="99"/>
     <w:pPr>
       <w:spacing w:lineRule="auto" w:line="240" w:after="0"/>
@@ -11706,9 +11810,9 @@
       </w:rPr>
     </w:tblStylePr>
   </w:style>
-  <w:style w:type="table" w:styleId="784">
+  <w:style w:type="table" w:styleId="786">
     <w:name w:val="List Table 7 Colorful - Accent 2"/>
-    <w:basedOn w:val="829"/>
+    <w:basedOn w:val="831"/>
     <w:uiPriority w:val="99"/>
     <w:pPr>
       <w:spacing w:lineRule="auto" w:line="240" w:after="0"/>
@@ -11822,9 +11926,9 @@
       </w:rPr>
     </w:tblStylePr>
   </w:style>
-  <w:style w:type="table" w:styleId="785">
+  <w:style w:type="table" w:styleId="787">
     <w:name w:val="List Table 7 Colorful - Accent 3"/>
-    <w:basedOn w:val="829"/>
+    <w:basedOn w:val="831"/>
     <w:uiPriority w:val="99"/>
     <w:pPr>
       <w:spacing w:lineRule="auto" w:line="240" w:after="0"/>
@@ -11938,9 +12042,9 @@
       </w:rPr>
     </w:tblStylePr>
   </w:style>
-  <w:style w:type="table" w:styleId="786">
+  <w:style w:type="table" w:styleId="788">
     <w:name w:val="List Table 7 Colorful - Accent 4"/>
-    <w:basedOn w:val="829"/>
+    <w:basedOn w:val="831"/>
     <w:uiPriority w:val="99"/>
     <w:pPr>
       <w:spacing w:lineRule="auto" w:line="240" w:after="0"/>
@@ -12054,9 +12158,9 @@
       </w:rPr>
     </w:tblStylePr>
   </w:style>
-  <w:style w:type="table" w:styleId="787">
+  <w:style w:type="table" w:styleId="789">
     <w:name w:val="List Table 7 Colorful - Accent 5"/>
-    <w:basedOn w:val="829"/>
+    <w:basedOn w:val="831"/>
     <w:uiPriority w:val="99"/>
     <w:pPr>
       <w:spacing w:lineRule="auto" w:line="240" w:after="0"/>
@@ -12170,9 +12274,9 @@
       </w:rPr>
     </w:tblStylePr>
   </w:style>
-  <w:style w:type="table" w:styleId="788">
+  <w:style w:type="table" w:styleId="790">
     <w:name w:val="List Table 7 Colorful - Accent 6"/>
-    <w:basedOn w:val="829"/>
+    <w:basedOn w:val="831"/>
     <w:uiPriority w:val="99"/>
     <w:pPr>
       <w:spacing w:lineRule="auto" w:line="240" w:after="0"/>
@@ -12286,9 +12390,9 @@
       </w:rPr>
     </w:tblStylePr>
   </w:style>
-  <w:style w:type="table" w:styleId="789">
+  <w:style w:type="table" w:styleId="791">
     <w:name w:val="Lined - Accent"/>
-    <w:basedOn w:val="829"/>
+    <w:basedOn w:val="831"/>
     <w:uiPriority w:val="99"/>
     <w:rPr>
       <w:color w:val="404040"/>
@@ -12376,9 +12480,9 @@
       </w:tcPr>
     </w:tblStylePr>
   </w:style>
-  <w:style w:type="table" w:styleId="790">
+  <w:style w:type="table" w:styleId="792">
     <w:name w:val="Lined - Accent 1"/>
-    <w:basedOn w:val="829"/>
+    <w:basedOn w:val="831"/>
     <w:uiPriority w:val="99"/>
     <w:rPr>
       <w:color w:val="404040"/>
@@ -12466,9 +12570,9 @@
       </w:tcPr>
     </w:tblStylePr>
   </w:style>
-  <w:style w:type="table" w:styleId="791">
+  <w:style w:type="table" w:styleId="793">
     <w:name w:val="Lined - Accent 2"/>
-    <w:basedOn w:val="829"/>
+    <w:basedOn w:val="831"/>
     <w:uiPriority w:val="99"/>
     <w:rPr>
       <w:color w:val="404040"/>
@@ -12556,9 +12660,9 @@
       </w:tcPr>
     </w:tblStylePr>
   </w:style>
-  <w:style w:type="table" w:styleId="792">
+  <w:style w:type="table" w:styleId="794">
     <w:name w:val="Lined - Accent 3"/>
-    <w:basedOn w:val="829"/>
+    <w:basedOn w:val="831"/>
     <w:uiPriority w:val="99"/>
     <w:rPr>
       <w:color w:val="404040"/>
@@ -12646,9 +12750,9 @@
       </w:tcPr>
     </w:tblStylePr>
   </w:style>
-  <w:style w:type="table" w:styleId="793">
+  <w:style w:type="table" w:styleId="795">
     <w:name w:val="Lined - Accent 4"/>
-    <w:basedOn w:val="829"/>
+    <w:basedOn w:val="831"/>
     <w:uiPriority w:val="99"/>
     <w:rPr>
       <w:color w:val="404040"/>
@@ -12736,9 +12840,9 @@
       </w:tcPr>
     </w:tblStylePr>
   </w:style>
-  <w:style w:type="table" w:styleId="794">
+  <w:style w:type="table" w:styleId="796">
     <w:name w:val="Lined - Accent 5"/>
-    <w:basedOn w:val="829"/>
+    <w:basedOn w:val="831"/>
     <w:uiPriority w:val="99"/>
     <w:rPr>
       <w:color w:val="404040"/>
@@ -12826,9 +12930,9 @@
       </w:tcPr>
     </w:tblStylePr>
   </w:style>
-  <w:style w:type="table" w:styleId="795">
+  <w:style w:type="table" w:styleId="797">
     <w:name w:val="Lined - Accent 6"/>
-    <w:basedOn w:val="829"/>
+    <w:basedOn w:val="831"/>
     <w:uiPriority w:val="99"/>
     <w:rPr>
       <w:color w:val="404040"/>
@@ -12916,9 +13020,9 @@
       </w:tcPr>
     </w:tblStylePr>
   </w:style>
-  <w:style w:type="table" w:styleId="796">
+  <w:style w:type="table" w:styleId="798">
     <w:name w:val="Bordered &amp; Lined - Accent"/>
-    <w:basedOn w:val="829"/>
+    <w:basedOn w:val="831"/>
     <w:uiPriority w:val="99"/>
     <w:rPr>
       <w:color w:val="404040"/>
@@ -13014,9 +13118,9 @@
       </w:tcPr>
     </w:tblStylePr>
   </w:style>
-  <w:style w:type="table" w:styleId="797">
+  <w:style w:type="table" w:styleId="799">
     <w:name w:val="Bordered &amp; Lined - Accent 1"/>
-    <w:basedOn w:val="829"/>
+    <w:basedOn w:val="831"/>
     <w:uiPriority w:val="99"/>
     <w:rPr>
       <w:color w:val="404040"/>
@@ -13112,9 +13216,9 @@
       </w:tcPr>
     </w:tblStylePr>
   </w:style>
-  <w:style w:type="table" w:styleId="798">
+  <w:style w:type="table" w:styleId="800">
     <w:name w:val="Bordered &amp; Lined - Accent 2"/>
-    <w:basedOn w:val="829"/>
+    <w:basedOn w:val="831"/>
     <w:uiPriority w:val="99"/>
     <w:rPr>
       <w:color w:val="404040"/>
@@ -13210,9 +13314,9 @@
       </w:tcPr>
     </w:tblStylePr>
   </w:style>
-  <w:style w:type="table" w:styleId="799">
+  <w:style w:type="table" w:styleId="801">
     <w:name w:val="Bordered &amp; Lined - Accent 3"/>
-    <w:basedOn w:val="829"/>
+    <w:basedOn w:val="831"/>
     <w:uiPriority w:val="99"/>
     <w:rPr>
       <w:color w:val="404040"/>
@@ -13308,9 +13412,9 @@
       </w:tcPr>
     </w:tblStylePr>
   </w:style>
-  <w:style w:type="table" w:styleId="800">
+  <w:style w:type="table" w:styleId="802">
     <w:name w:val="Bordered &amp; Lined - Accent 4"/>
-    <w:basedOn w:val="829"/>
+    <w:basedOn w:val="831"/>
     <w:uiPriority w:val="99"/>
     <w:rPr>
       <w:color w:val="404040"/>
@@ -13406,9 +13510,9 @@
       </w:tcPr>
     </w:tblStylePr>
   </w:style>
-  <w:style w:type="table" w:styleId="801">
+  <w:style w:type="table" w:styleId="803">
     <w:name w:val="Bordered &amp; Lined - Accent 5"/>
-    <w:basedOn w:val="829"/>
+    <w:basedOn w:val="831"/>
     <w:uiPriority w:val="99"/>
     <w:rPr>
       <w:color w:val="404040"/>
@@ -13504,9 +13608,9 @@
       </w:tcPr>
     </w:tblStylePr>
   </w:style>
-  <w:style w:type="table" w:styleId="802">
+  <w:style w:type="table" w:styleId="804">
     <w:name w:val="Bordered &amp; Lined - Accent 6"/>
-    <w:basedOn w:val="829"/>
+    <w:basedOn w:val="831"/>
     <w:uiPriority w:val="99"/>
     <w:rPr>
       <w:color w:val="404040"/>
@@ -13602,9 +13706,9 @@
       </w:tcPr>
     </w:tblStylePr>
   </w:style>
-  <w:style w:type="table" w:styleId="803">
+  <w:style w:type="table" w:styleId="805">
     <w:name w:val="Bordered"/>
-    <w:basedOn w:val="829"/>
+    <w:basedOn w:val="831"/>
     <w:uiPriority w:val="99"/>
     <w:pPr>
       <w:spacing w:lineRule="auto" w:line="240" w:after="0"/>
@@ -13681,9 +13785,9 @@
       </w:tcPr>
     </w:tblStylePr>
   </w:style>
-  <w:style w:type="table" w:styleId="804">
+  <w:style w:type="table" w:styleId="806">
     <w:name w:val="Bordered - Accent 1"/>
-    <w:basedOn w:val="829"/>
+    <w:basedOn w:val="831"/>
     <w:uiPriority w:val="99"/>
     <w:pPr>
       <w:spacing w:lineRule="auto" w:line="240" w:after="0"/>
@@ -13760,9 +13864,9 @@
       </w:tcPr>
     </w:tblStylePr>
   </w:style>
-  <w:style w:type="table" w:styleId="805">
+  <w:style w:type="table" w:styleId="807">
     <w:name w:val="Bordered - Accent 2"/>
-    <w:basedOn w:val="829"/>
+    <w:basedOn w:val="831"/>
     <w:uiPriority w:val="99"/>
     <w:pPr>
       <w:spacing w:lineRule="auto" w:line="240" w:after="0"/>
@@ -13839,9 +13943,9 @@
       </w:tcPr>
     </w:tblStylePr>
   </w:style>
-  <w:style w:type="table" w:styleId="806">
+  <w:style w:type="table" w:styleId="808">
     <w:name w:val="Bordered - Accent 3"/>
-    <w:basedOn w:val="829"/>
+    <w:basedOn w:val="831"/>
     <w:uiPriority w:val="99"/>
     <w:pPr>
       <w:spacing w:lineRule="auto" w:line="240" w:after="0"/>
@@ -13918,9 +14022,9 @@
       </w:tcPr>
     </w:tblStylePr>
   </w:style>
-  <w:style w:type="table" w:styleId="807">
+  <w:style w:type="table" w:styleId="809">
     <w:name w:val="Bordered - Accent 4"/>
-    <w:basedOn w:val="829"/>
+    <w:basedOn w:val="831"/>
     <w:uiPriority w:val="99"/>
     <w:pPr>
       <w:spacing w:lineRule="auto" w:line="240" w:after="0"/>
@@ -13997,9 +14101,9 @@
       </w:tcPr>
     </w:tblStylePr>
   </w:style>
-  <w:style w:type="table" w:styleId="808">
+  <w:style w:type="table" w:styleId="810">
     <w:name w:val="Bordered - Accent 5"/>
-    <w:basedOn w:val="829"/>
+    <w:basedOn w:val="831"/>
     <w:uiPriority w:val="99"/>
     <w:pPr>
       <w:spacing w:lineRule="auto" w:line="240" w:after="0"/>
@@ -14076,9 +14180,9 @@
       </w:tcPr>
     </w:tblStylePr>
   </w:style>
-  <w:style w:type="table" w:styleId="809">
+  <w:style w:type="table" w:styleId="811">
     <w:name w:val="Bordered - Accent 6"/>
-    <w:basedOn w:val="829"/>
+    <w:basedOn w:val="831"/>
     <w:uiPriority w:val="99"/>
     <w:pPr>
       <w:spacing w:lineRule="auto" w:line="240" w:after="0"/>
@@ -14155,7 +14259,7 @@
       </w:tcPr>
     </w:tblStylePr>
   </w:style>
-  <w:style w:type="character" w:styleId="810">
+  <w:style w:type="character" w:styleId="812">
     <w:name w:val="Hyperlink"/>
     <w:uiPriority w:val="99"/>
     <w:unhideWhenUsed/>
@@ -14164,10 +14268,10 @@
       <w:u w:val="single"/>
     </w:rPr>
   </w:style>
-  <w:style w:type="paragraph" w:styleId="811">
+  <w:style w:type="paragraph" w:styleId="813">
     <w:name w:val="footnote text"/>
-    <w:basedOn w:val="828"/>
-    <w:link w:val="812"/>
+    <w:basedOn w:val="830"/>
+    <w:link w:val="814"/>
     <w:uiPriority w:val="99"/>
     <w:semiHidden/>
     <w:unhideWhenUsed/>
@@ -14178,15 +14282,15 @@
       <w:spacing w:lineRule="auto" w:line="240" w:after="40"/>
     </w:pPr>
   </w:style>
-  <w:style w:type="character" w:styleId="812">
+  <w:style w:type="character" w:styleId="814">
     <w:name w:val="Footnote Text Char"/>
-    <w:link w:val="811"/>
+    <w:link w:val="813"/>
     <w:uiPriority w:val="99"/>
     <w:rPr>
       <w:sz w:val="18"/>
     </w:rPr>
   </w:style>
-  <w:style w:type="character" w:styleId="813">
+  <w:style w:type="character" w:styleId="815">
     <w:name w:val="footnote reference"/>
     <w:uiPriority w:val="99"/>
     <w:unhideWhenUsed/>
@@ -14194,10 +14298,10 @@
       <w:vertAlign w:val="superscript"/>
     </w:rPr>
   </w:style>
-  <w:style w:type="paragraph" w:styleId="814">
+  <w:style w:type="paragraph" w:styleId="816">
     <w:name w:val="endnote text"/>
-    <w:basedOn w:val="828"/>
-    <w:link w:val="815"/>
+    <w:basedOn w:val="830"/>
+    <w:link w:val="817"/>
     <w:uiPriority w:val="99"/>
     <w:semiHidden/>
     <w:unhideWhenUsed/>
@@ -14208,15 +14312,15 @@
       <w:spacing w:lineRule="auto" w:line="240" w:after="0"/>
     </w:pPr>
   </w:style>
-  <w:style w:type="character" w:styleId="815">
+  <w:style w:type="character" w:styleId="817">
     <w:name w:val="Endnote Text Char"/>
-    <w:link w:val="814"/>
+    <w:link w:val="816"/>
     <w:uiPriority w:val="99"/>
     <w:rPr>
       <w:sz w:val="20"/>
     </w:rPr>
   </w:style>
-  <w:style w:type="character" w:styleId="816">
+  <w:style w:type="character" w:styleId="818">
     <w:name w:val="endnote reference"/>
     <w:uiPriority w:val="99"/>
     <w:semiHidden/>
@@ -14225,10 +14329,10 @@
       <w:vertAlign w:val="superscript"/>
     </w:rPr>
   </w:style>
-  <w:style w:type="paragraph" w:styleId="817">
+  <w:style w:type="paragraph" w:styleId="819">
     <w:name w:val="toc 1"/>
-    <w:basedOn w:val="828"/>
-    <w:next w:val="828"/>
+    <w:basedOn w:val="830"/>
+    <w:next w:val="830"/>
     <w:uiPriority w:val="39"/>
     <w:unhideWhenUsed/>
     <w:pPr>
@@ -14236,10 +14340,10 @@
       <w:spacing w:after="57"/>
     </w:pPr>
   </w:style>
-  <w:style w:type="paragraph" w:styleId="818">
+  <w:style w:type="paragraph" w:styleId="820">
     <w:name w:val="toc 2"/>
-    <w:basedOn w:val="828"/>
-    <w:next w:val="828"/>
+    <w:basedOn w:val="830"/>
+    <w:next w:val="830"/>
     <w:uiPriority w:val="39"/>
     <w:unhideWhenUsed/>
     <w:pPr>
@@ -14247,10 +14351,10 @@
       <w:spacing w:after="57"/>
     </w:pPr>
   </w:style>
-  <w:style w:type="paragraph" w:styleId="819">
+  <w:style w:type="paragraph" w:styleId="821">
     <w:name w:val="toc 3"/>
-    <w:basedOn w:val="828"/>
-    <w:next w:val="828"/>
+    <w:basedOn w:val="830"/>
+    <w:next w:val="830"/>
     <w:uiPriority w:val="39"/>
     <w:unhideWhenUsed/>
     <w:pPr>
@@ -14258,10 +14362,10 @@
       <w:spacing w:after="57"/>
     </w:pPr>
   </w:style>
-  <w:style w:type="paragraph" w:styleId="820">
+  <w:style w:type="paragraph" w:styleId="822">
     <w:name w:val="toc 4"/>
-    <w:basedOn w:val="828"/>
-    <w:next w:val="828"/>
+    <w:basedOn w:val="830"/>
+    <w:next w:val="830"/>
     <w:uiPriority w:val="39"/>
     <w:unhideWhenUsed/>
     <w:pPr>
@@ -14269,10 +14373,10 @@
       <w:spacing w:after="57"/>
     </w:pPr>
   </w:style>
-  <w:style w:type="paragraph" w:styleId="821">
+  <w:style w:type="paragraph" w:styleId="823">
     <w:name w:val="toc 5"/>
-    <w:basedOn w:val="828"/>
-    <w:next w:val="828"/>
+    <w:basedOn w:val="830"/>
+    <w:next w:val="830"/>
     <w:uiPriority w:val="39"/>
     <w:unhideWhenUsed/>
     <w:pPr>
@@ -14280,10 +14384,10 @@
       <w:spacing w:after="57"/>
     </w:pPr>
   </w:style>
-  <w:style w:type="paragraph" w:styleId="822">
+  <w:style w:type="paragraph" w:styleId="824">
     <w:name w:val="toc 6"/>
-    <w:basedOn w:val="828"/>
-    <w:next w:val="828"/>
+    <w:basedOn w:val="830"/>
+    <w:next w:val="830"/>
     <w:uiPriority w:val="39"/>
     <w:unhideWhenUsed/>
     <w:pPr>
@@ -14291,10 +14395,10 @@
       <w:spacing w:after="57"/>
     </w:pPr>
   </w:style>
-  <w:style w:type="paragraph" w:styleId="823">
+  <w:style w:type="paragraph" w:styleId="825">
     <w:name w:val="toc 7"/>
-    <w:basedOn w:val="828"/>
-    <w:next w:val="828"/>
+    <w:basedOn w:val="830"/>
+    <w:next w:val="830"/>
     <w:uiPriority w:val="39"/>
     <w:unhideWhenUsed/>
     <w:pPr>
@@ -14302,10 +14406,10 @@
       <w:spacing w:after="57"/>
     </w:pPr>
   </w:style>
-  <w:style w:type="paragraph" w:styleId="824">
+  <w:style w:type="paragraph" w:styleId="826">
     <w:name w:val="toc 8"/>
-    <w:basedOn w:val="828"/>
-    <w:next w:val="828"/>
+    <w:basedOn w:val="830"/>
+    <w:next w:val="830"/>
     <w:uiPriority w:val="39"/>
     <w:unhideWhenUsed/>
     <w:pPr>
@@ -14313,10 +14417,10 @@
       <w:spacing w:after="57"/>
     </w:pPr>
   </w:style>
-  <w:style w:type="paragraph" w:styleId="825">
+  <w:style w:type="paragraph" w:styleId="827">
     <w:name w:val="toc 9"/>
-    <w:basedOn w:val="828"/>
-    <w:next w:val="828"/>
+    <w:basedOn w:val="830"/>
+    <w:next w:val="830"/>
     <w:uiPriority w:val="39"/>
     <w:unhideWhenUsed/>
     <w:pPr>
@@ -14324,26 +14428,26 @@
       <w:spacing w:after="57"/>
     </w:pPr>
   </w:style>
-  <w:style w:type="paragraph" w:styleId="826">
+  <w:style w:type="paragraph" w:styleId="828">
     <w:name w:val="TOC Heading"/>
     <w:uiPriority w:val="39"/>
     <w:unhideWhenUsed/>
   </w:style>
-  <w:style w:type="paragraph" w:styleId="827">
+  <w:style w:type="paragraph" w:styleId="829">
     <w:name w:val="table of figures"/>
-    <w:basedOn w:val="828"/>
-    <w:next w:val="828"/>
+    <w:basedOn w:val="830"/>
+    <w:next w:val="830"/>
     <w:uiPriority w:val="99"/>
     <w:unhideWhenUsed/>
     <w:pPr>
       <w:spacing w:after="0" w:afterAutospacing="0"/>
     </w:pPr>
   </w:style>
-  <w:style w:type="paragraph" w:styleId="828" w:default="1">
+  <w:style w:type="paragraph" w:styleId="830" w:default="1">
     <w:name w:val="Normal"/>
     <w:qFormat/>
   </w:style>
-  <w:style w:type="table" w:styleId="829" w:default="1">
+  <w:style w:type="table" w:styleId="831" w:default="1">
     <w:name w:val="Normal Table"/>
     <w:uiPriority w:val="99"/>
     <w:semiHidden/>
@@ -14358,24 +14462,24 @@
       </w:tblCellMar>
     </w:tblPr>
   </w:style>
-  <w:style w:type="numbering" w:styleId="830" w:default="1">
+  <w:style w:type="numbering" w:styleId="832" w:default="1">
     <w:name w:val="No List"/>
     <w:uiPriority w:val="99"/>
     <w:semiHidden/>
     <w:unhideWhenUsed/>
   </w:style>
-  <w:style w:type="paragraph" w:styleId="831">
+  <w:style w:type="paragraph" w:styleId="833">
     <w:name w:val="No Spacing"/>
-    <w:basedOn w:val="828"/>
+    <w:basedOn w:val="830"/>
     <w:qFormat/>
     <w:uiPriority w:val="1"/>
     <w:pPr>
       <w:spacing w:lineRule="auto" w:line="240" w:after="0"/>
     </w:pPr>
   </w:style>
-  <w:style w:type="paragraph" w:styleId="832">
+  <w:style w:type="paragraph" w:styleId="834">
     <w:name w:val="List Paragraph"/>
-    <w:basedOn w:val="828"/>
+    <w:basedOn w:val="830"/>
     <w:qFormat/>
     <w:uiPriority w:val="34"/>
     <w:pPr>
@@ -14383,7 +14487,7 @@
       <w:ind w:left="720"/>
     </w:pPr>
   </w:style>
-  <w:style w:type="character" w:styleId="833" w:default="1">
+  <w:style w:type="character" w:styleId="835" w:default="1">
     <w:name w:val="Default Paragraph Font"/>
     <w:uiPriority w:val="1"/>
     <w:semiHidden/>
@@ -14397,40 +14501,40 @@
   <a:themeElements>
     <a:clrScheme name="Office">
       <a:dk1>
-        <a:sysClr val="windowText" lastClr="000000"/>
+        <a:srgbClr val="000000"/>
       </a:dk1>
       <a:lt1>
-        <a:sysClr val="window" lastClr="FFFFFF"/>
+        <a:srgbClr val="FFFFFF"/>
       </a:lt1>
       <a:dk2>
-        <a:srgbClr val="44546A"/>
+        <a:srgbClr val="1F497D"/>
       </a:dk2>
       <a:lt2>
-        <a:srgbClr val="E7E6E6"/>
+        <a:srgbClr val="EEECE1"/>
       </a:lt2>
       <a:accent1>
-        <a:srgbClr val="4472C4"/>
+        <a:srgbClr val="4F81BD"/>
       </a:accent1>
       <a:accent2>
-        <a:srgbClr val="ED7D31"/>
+        <a:srgbClr val="C0504D"/>
       </a:accent2>
       <a:accent3>
-        <a:srgbClr val="A5A5A5"/>
+        <a:srgbClr val="9BBB59"/>
       </a:accent3>
       <a:accent4>
-        <a:srgbClr val="FFC000"/>
+        <a:srgbClr val="8064A2"/>
       </a:accent4>
       <a:accent5>
-        <a:srgbClr val="5B9BD5"/>
+        <a:srgbClr val="4BACC6"/>
       </a:accent5>
       <a:accent6>
-        <a:srgbClr val="70AD47"/>
+        <a:srgbClr val="F79646"/>
       </a:accent6>
       <a:hlink>
-        <a:srgbClr val="0563C1"/>
+        <a:srgbClr val="0000FF"/>
       </a:hlink>
       <a:folHlink>
-        <a:srgbClr val="954F72"/>
+        <a:srgbClr val="800080"/>
       </a:folHlink>
     </a:clrScheme>
     <a:fontScheme name="Office">
@@ -14596,6 +14700,48 @@
     </a:fmtScheme>
   </a:themeElements>
   <a:objectDefaults/>
+  <a:extraClrSchemeLst>
+    <a:extraClrScheme>
+      <a:clrScheme name="Office">
+        <a:dk1>
+          <a:sysClr val="windowText" lastClr="000000"/>
+        </a:dk1>
+        <a:lt1>
+          <a:sysClr val="window" lastClr="FFFFFF"/>
+        </a:lt1>
+        <a:dk2>
+          <a:srgbClr val="44546A"/>
+        </a:dk2>
+        <a:lt2>
+          <a:srgbClr val="E7E6E6"/>
+        </a:lt2>
+        <a:accent1>
+          <a:srgbClr val="4472C4"/>
+        </a:accent1>
+        <a:accent2>
+          <a:srgbClr val="ED7D31"/>
+        </a:accent2>
+        <a:accent3>
+          <a:srgbClr val="A5A5A5"/>
+        </a:accent3>
+        <a:accent4>
+          <a:srgbClr val="FFC000"/>
+        </a:accent4>
+        <a:accent5>
+          <a:srgbClr val="5B9BD5"/>
+        </a:accent5>
+        <a:accent6>
+          <a:srgbClr val="70AD47"/>
+        </a:accent6>
+        <a:hlink>
+          <a:srgbClr val="0563C1"/>
+        </a:hlink>
+        <a:folHlink>
+          <a:srgbClr val="954F72"/>
+        </a:folHlink>
+      </a:clrScheme>
+    </a:extraClrScheme>
+  </a:extraClrSchemeLst>
 </a:theme>
 </file>
 

</xml_diff>

<commit_message>
add new archives and finished exam 2
</commit_message>
<xml_diff>
--- a/Prova1.docx
+++ b/Prova1.docx
@@ -6,21 +6,23 @@
       <w:pPr>
         <w:jc w:val="center"/>
         <w:rPr>
+          <w:highlight w:val="none"/>
+        </w:rPr>
+      </w:pPr>
+      <w:r>
+        <w:rPr>
+          <w:b/>
           <w:sz w:val="32"/>
           <w:highlight w:val="none"/>
           <w:u w:val="single"/>
         </w:rPr>
-      </w:pPr>
-      <w:r>
-        <w:rPr>
-          <w:sz w:val="32"/>
-          <w:highlight w:val="none"/>
-          <w:u w:val="single"/>
-        </w:rPr>
-        <w:t xml:space="preserve">Avaliação de IHC </w:t>
+        <w:t xml:space="preserve">Avaliação 2 de IHC </w:t>
       </w:r>
       <w:r>
         <w:rPr>
+          <w:b/>
+          <w:sz w:val="32"/>
+          <w:highlight w:val="none"/>
           <w:u w:val="single"/>
         </w:rPr>
       </w:r>
@@ -29,20 +31,56 @@
     <w:p>
       <w:pPr>
         <w:jc w:val="center"/>
-        <w:rPr>
+        <w:spacing w:lineRule="auto" w:line="360"/>
+        <w:rPr>
+          <w:highlight w:val="none"/>
+        </w:rPr>
+      </w:pPr>
+      <w:r>
+        <w:rPr>
+          <w:b/>
           <w:sz w:val="32"/>
           <w:highlight w:val="none"/>
           <w:u w:val="none"/>
         </w:rPr>
-      </w:pPr>
+        <w:t xml:space="preserve">Aluno </w:t>
+      </w:r>
       <w:r>
         <w:rPr>
+          <w:b w:val="false"/>
           <w:sz w:val="32"/>
           <w:highlight w:val="none"/>
           <w:u w:val="none"/>
         </w:rPr>
-        <w:t xml:space="preserve">Aluno : Klésio Antônio do Nascimento  RA:2081865</w:t>
+        <w:t xml:space="preserve">: Klésio Antônio do Nascimento  </w:t>
       </w:r>
+      <w:r>
+        <w:rPr>
+          <w:b/>
+          <w:sz w:val="32"/>
+          <w:highlight w:val="none"/>
+          <w:u w:val="none"/>
+        </w:rPr>
+        <w:t xml:space="preserve">RA</w:t>
+      </w:r>
+      <w:r>
+        <w:rPr>
+          <w:b w:val="false"/>
+          <w:sz w:val="32"/>
+          <w:highlight w:val="none"/>
+          <w:u w:val="none"/>
+        </w:rPr>
+        <w:t xml:space="preserve">: 2081865</w:t>
+      </w:r>
+      <w:r>
+        <w:rPr>
+          <w:b/>
+          <w:sz w:val="32"/>
+          <w:highlight w:val="none"/>
+          <w:u w:val="none"/>
+        </w:rPr>
+      </w:r>
+      <w:r/>
       <w:r>
         <w:rPr>
           <w:sz w:val="32"/>
@@ -1821,7 +1859,14 @@
           <w:sz w:val="28"/>
           <w:highlight w:val="none"/>
         </w:rPr>
-        <w:t xml:space="preserve">itivas e com diversos exemplos que o senhor nos dar durante as aulas para explicar um determinado conceito ou tema . Um ponto ruim é a falta de exercícios disponíveis no site ou no moodle. Poderia fazer exercícios de múltiplas escolhas, por exemplo usando o </w:t>
+        <w:t xml:space="preserve">it</w:t>
+      </w:r>
+      <w:r>
+        <w:rPr>
+          <w:sz w:val="28"/>
+          <w:highlight w:val="none"/>
+        </w:rPr>
+        <w:t xml:space="preserve">ivas e com diversos exemplos que o senhor nos dar durante as aulas para explicar um determinado conceito ou tema . Um ponto ruim é a falta de exercícios disponíveis no site ou no moodle. Poderia fazer exercícios de múltiplas escolhas, por exemplo usando o </w:t>
       </w:r>
       <w:r>
         <w:rPr>

</xml_diff>